<commit_message>
Doc updates. Reset now sets last x & y, to save a bit of typing
</commit_message>
<xml_diff>
--- a/PopUpShop Workshop.docx
+++ b/PopUpShop Workshop.docx
@@ -207,7 +207,7 @@
     </w:p>
     <w:p>
       <w:pPr>
-        <w:pStyle w:val="Code"/>
+        <w:pStyle w:val="Normal"/>
         <w:rPr/>
       </w:pPr>
       <w:r>
@@ -217,7 +217,7 @@
     </w:p>
     <w:p>
       <w:pPr>
-        <w:pStyle w:val="Code"/>
+        <w:pStyle w:val="Normal"/>
         <w:rPr/>
       </w:pPr>
       <w:r>
@@ -1384,7 +1384,11 @@
       </w:pPr>
       <w:r>
         <w:rPr/>
-        <w:t>What about white light?  Can you think how we might turn a pad to be white?</w:t>
+        <w:t xml:space="preserve">What about white light?  Can you think how we might turn a pad to be white? </w:t>
+      </w:r>
+      <w:r>
+        <w:rPr/>
+        <w:t>Try this:</w:t>
       </w:r>
     </w:p>
     <w:p>
@@ -1404,6 +1408,32 @@
       </w:pPr>
       <w:r>
         <w:rPr/>
+      </w:r>
+    </w:p>
+    <w:p>
+      <w:pPr>
+        <w:pStyle w:val="Normal"/>
+        <w:rPr/>
+      </w:pPr>
+      <w:r>
+        <w:rPr/>
+      </w:r>
+    </w:p>
+    <w:p>
+      <w:pPr>
+        <w:pStyle w:val="Normal"/>
+        <w:rPr/>
+      </w:pPr>
+      <w:r>
+        <w:rPr>
+          <w:i/>
+          <w:iCs/>
+        </w:rPr>
+        <w:t>Advanced Topic</w:t>
+      </w:r>
+      <w:r>
+        <w:rPr/>
+        <w:t>.</w:t>
       </w:r>
     </w:p>
     <w:p>
@@ -1427,23 +1457,6 @@
       <w:r>
         <w:rPr/>
         <w:t>” or “API”.</w:t>
-      </w:r>
-    </w:p>
-    <w:p>
-      <w:pPr>
-        <w:pStyle w:val="Normal"/>
-        <w:rPr/>
-      </w:pPr>
-      <w:r>
-        <w:rPr>
-          <w:i/>
-          <w:iCs/>
-        </w:rPr>
-        <w:t>Advanced Topic</w:t>
-      </w:r>
-      <w:r>
-        <w:rPr/>
-        <w:t>.</w:t>
       </w:r>
     </w:p>
     <w:p>
@@ -1665,7 +1678,11 @@
       </w:pPr>
       <w:r>
         <w:rPr/>
-        <w:t>Cool blue, or Red=9, Green=29, Blue=34 as it’s known to its friends.</w:t>
+        <w:t>“</w:t>
+      </w:r>
+      <w:r>
+        <w:rPr/>
+        <w:t>Cool blue”, or Red=9, Green=29, Blue=34 as it’s known to its friends.</w:t>
       </w:r>
     </w:p>
     <w:p>
@@ -1900,7 +1917,7 @@
       </w:pPr>
       <w:r>
         <w:rPr/>
-        <w:t>Hex , decimal and binary.</w:t>
+        <w:t>Hex, decimal and binary.</w:t>
       </w:r>
     </w:p>
     <w:p>
@@ -1911,6 +1928,601 @@
       <w:r>
         <w:rPr/>
         <w:t>How do we get from the letter “A” to the list of Hex numbers?  You might know that unlike humans that count in units, tens, hundreds and so on, computers count in binary, using “bits” which in modern computers are grouped in eights, to form a “byte”.  This is very convenient for our launchpad code, as we have 8 grey pads on each row, which we can treat as a byte of computer memory.  You can skip this as it isn’t essential to understand for now, but as a coder, binary and hexadecimal will become very familiar to you.</w:t>
+      </w:r>
+    </w:p>
+    <w:p>
+      <w:pPr>
+        <w:pStyle w:val="Normal"/>
+        <w:rPr/>
+      </w:pPr>
+      <w:r>
+        <w:rPr/>
+      </w:r>
+    </w:p>
+    <w:p>
+      <w:pPr>
+        <w:pStyle w:val="Normal"/>
+        <w:rPr/>
+      </w:pPr>
+      <w:r>
+        <w:rPr/>
+      </w:r>
+    </w:p>
+    <w:p>
+      <w:pPr>
+        <w:pStyle w:val="Normal"/>
+        <w:rPr/>
+      </w:pPr>
+      <w:r>
+        <w:rPr/>
+        <w:t>Comparing columns in Decimal (base 10), Binary (base 2) and Hexadecimal (base 16)</w:t>
+      </w:r>
+    </w:p>
+    <w:tbl>
+      <w:tblPr>
+        <w:tblStyle w:val="TableGrid"/>
+        <w:tblW w:w="9413" w:type="dxa"/>
+        <w:jc w:val="left"/>
+        <w:tblInd w:w="0" w:type="dxa"/>
+        <w:tblCellMar>
+          <w:top w:w="0" w:type="dxa"/>
+          <w:left w:w="108" w:type="dxa"/>
+          <w:bottom w:w="0" w:type="dxa"/>
+          <w:right w:w="108" w:type="dxa"/>
+        </w:tblCellMar>
+        <w:tblLook w:firstRow="1" w:noVBand="1" w:lastRow="0" w:firstColumn="1" w:lastColumn="0" w:noHBand="0" w:val="04a0"/>
+      </w:tblPr>
+      <w:tblGrid>
+        <w:gridCol w:w="973"/>
+        <w:gridCol w:w="1332"/>
+        <w:gridCol w:w="1220"/>
+        <w:gridCol w:w="1350"/>
+        <w:gridCol w:w="1075"/>
+        <w:gridCol w:w="850"/>
+        <w:gridCol w:w="560"/>
+        <w:gridCol w:w="775"/>
+        <w:gridCol w:w="1278"/>
+      </w:tblGrid>
+      <w:tr>
+        <w:trPr/>
+        <w:tc>
+          <w:tcPr>
+            <w:tcW w:w="973" w:type="dxa"/>
+            <w:tcBorders/>
+            <w:shd w:fill="auto" w:val="clear"/>
+          </w:tcPr>
+          <w:p>
+            <w:pPr>
+              <w:pStyle w:val="Normal"/>
+              <w:spacing w:lineRule="auto" w:line="240" w:before="0" w:after="0"/>
+              <w:rPr/>
+            </w:pPr>
+            <w:r>
+              <w:rPr/>
+              <w:t>Decimal</w:t>
+            </w:r>
+          </w:p>
+        </w:tc>
+        <w:tc>
+          <w:tcPr>
+            <w:tcW w:w="1332" w:type="dxa"/>
+            <w:tcBorders/>
+            <w:shd w:fill="auto" w:val="clear"/>
+          </w:tcPr>
+          <w:p>
+            <w:pPr>
+              <w:pStyle w:val="Normal"/>
+              <w:spacing w:lineRule="auto" w:line="240" w:before="0" w:after="0"/>
+              <w:rPr/>
+            </w:pPr>
+            <w:r>
+              <w:rPr/>
+              <w:t>10,000,000</w:t>
+            </w:r>
+          </w:p>
+        </w:tc>
+        <w:tc>
+          <w:tcPr>
+            <w:tcW w:w="1220" w:type="dxa"/>
+            <w:tcBorders/>
+            <w:shd w:fill="auto" w:val="clear"/>
+          </w:tcPr>
+          <w:p>
+            <w:pPr>
+              <w:pStyle w:val="Normal"/>
+              <w:spacing w:lineRule="auto" w:line="240" w:before="0" w:after="0"/>
+              <w:rPr/>
+            </w:pPr>
+            <w:r>
+              <w:rPr/>
+              <w:t>1,000,000</w:t>
+            </w:r>
+          </w:p>
+        </w:tc>
+        <w:tc>
+          <w:tcPr>
+            <w:tcW w:w="1350" w:type="dxa"/>
+            <w:tcBorders/>
+            <w:shd w:fill="auto" w:val="clear"/>
+          </w:tcPr>
+          <w:p>
+            <w:pPr>
+              <w:pStyle w:val="Normal"/>
+              <w:spacing w:lineRule="auto" w:line="240" w:before="0" w:after="0"/>
+              <w:rPr/>
+            </w:pPr>
+            <w:r>
+              <w:rPr/>
+              <w:t>100,000</w:t>
+            </w:r>
+          </w:p>
+        </w:tc>
+        <w:tc>
+          <w:tcPr>
+            <w:tcW w:w="1075" w:type="dxa"/>
+            <w:tcBorders/>
+            <w:shd w:fill="auto" w:val="clear"/>
+          </w:tcPr>
+          <w:p>
+            <w:pPr>
+              <w:pStyle w:val="Normal"/>
+              <w:spacing w:lineRule="auto" w:line="240" w:before="0" w:after="0"/>
+              <w:rPr/>
+            </w:pPr>
+            <w:r>
+              <w:rPr/>
+              <w:t>10,000</w:t>
+            </w:r>
+          </w:p>
+        </w:tc>
+        <w:tc>
+          <w:tcPr>
+            <w:tcW w:w="850" w:type="dxa"/>
+            <w:tcBorders/>
+            <w:shd w:fill="auto" w:val="clear"/>
+          </w:tcPr>
+          <w:p>
+            <w:pPr>
+              <w:pStyle w:val="Normal"/>
+              <w:spacing w:lineRule="auto" w:line="240" w:before="0" w:after="0"/>
+              <w:rPr/>
+            </w:pPr>
+            <w:r>
+              <w:rPr/>
+              <w:t>1000</w:t>
+            </w:r>
+          </w:p>
+        </w:tc>
+        <w:tc>
+          <w:tcPr>
+            <w:tcW w:w="560" w:type="dxa"/>
+            <w:tcBorders/>
+            <w:shd w:fill="auto" w:val="clear"/>
+          </w:tcPr>
+          <w:p>
+            <w:pPr>
+              <w:pStyle w:val="Normal"/>
+              <w:spacing w:lineRule="auto" w:line="240" w:before="0" w:after="0"/>
+              <w:rPr/>
+            </w:pPr>
+            <w:r>
+              <w:rPr/>
+              <w:t>100</w:t>
+            </w:r>
+          </w:p>
+        </w:tc>
+        <w:tc>
+          <w:tcPr>
+            <w:tcW w:w="775" w:type="dxa"/>
+            <w:tcBorders/>
+            <w:shd w:fill="auto" w:val="clear"/>
+          </w:tcPr>
+          <w:p>
+            <w:pPr>
+              <w:pStyle w:val="Normal"/>
+              <w:spacing w:lineRule="auto" w:line="240" w:before="0" w:after="0"/>
+              <w:rPr/>
+            </w:pPr>
+            <w:r>
+              <w:rPr/>
+              <w:t>10</w:t>
+            </w:r>
+          </w:p>
+        </w:tc>
+        <w:tc>
+          <w:tcPr>
+            <w:tcW w:w="1278" w:type="dxa"/>
+            <w:tcBorders/>
+            <w:shd w:fill="auto" w:val="clear"/>
+          </w:tcPr>
+          <w:p>
+            <w:pPr>
+              <w:pStyle w:val="Normal"/>
+              <w:spacing w:lineRule="auto" w:line="240" w:before="0" w:after="0"/>
+              <w:rPr/>
+            </w:pPr>
+            <w:r>
+              <w:rPr/>
+              <w:t>Units</w:t>
+            </w:r>
+          </w:p>
+        </w:tc>
+      </w:tr>
+      <w:tr>
+        <w:trPr/>
+        <w:tc>
+          <w:tcPr>
+            <w:tcW w:w="973" w:type="dxa"/>
+            <w:tcBorders>
+              <w:top w:val="nil"/>
+            </w:tcBorders>
+            <w:shd w:fill="auto" w:val="clear"/>
+          </w:tcPr>
+          <w:p>
+            <w:pPr>
+              <w:pStyle w:val="Normal"/>
+              <w:spacing w:lineRule="auto" w:line="240" w:before="0" w:after="0"/>
+              <w:rPr/>
+            </w:pPr>
+            <w:r>
+              <w:rPr/>
+              <w:t>Binary</w:t>
+            </w:r>
+          </w:p>
+        </w:tc>
+        <w:tc>
+          <w:tcPr>
+            <w:tcW w:w="1332" w:type="dxa"/>
+            <w:tcBorders>
+              <w:top w:val="nil"/>
+            </w:tcBorders>
+            <w:shd w:fill="auto" w:val="clear"/>
+          </w:tcPr>
+          <w:p>
+            <w:pPr>
+              <w:pStyle w:val="Normal"/>
+              <w:spacing w:lineRule="auto" w:line="240" w:before="0" w:after="0"/>
+              <w:rPr/>
+            </w:pPr>
+            <w:r>
+              <w:rPr/>
+              <w:t>128</w:t>
+            </w:r>
+          </w:p>
+        </w:tc>
+        <w:tc>
+          <w:tcPr>
+            <w:tcW w:w="1220" w:type="dxa"/>
+            <w:tcBorders>
+              <w:top w:val="nil"/>
+            </w:tcBorders>
+            <w:shd w:fill="auto" w:val="clear"/>
+          </w:tcPr>
+          <w:p>
+            <w:pPr>
+              <w:pStyle w:val="Normal"/>
+              <w:spacing w:lineRule="auto" w:line="240" w:before="0" w:after="0"/>
+              <w:rPr/>
+            </w:pPr>
+            <w:r>
+              <w:rPr/>
+              <w:t>64</w:t>
+            </w:r>
+          </w:p>
+        </w:tc>
+        <w:tc>
+          <w:tcPr>
+            <w:tcW w:w="1350" w:type="dxa"/>
+            <w:tcBorders>
+              <w:top w:val="nil"/>
+            </w:tcBorders>
+            <w:shd w:fill="auto" w:val="clear"/>
+          </w:tcPr>
+          <w:p>
+            <w:pPr>
+              <w:pStyle w:val="Normal"/>
+              <w:spacing w:lineRule="auto" w:line="240" w:before="0" w:after="0"/>
+              <w:rPr/>
+            </w:pPr>
+            <w:r>
+              <w:rPr/>
+              <w:t>32</w:t>
+            </w:r>
+          </w:p>
+        </w:tc>
+        <w:tc>
+          <w:tcPr>
+            <w:tcW w:w="1075" w:type="dxa"/>
+            <w:tcBorders>
+              <w:top w:val="nil"/>
+            </w:tcBorders>
+            <w:shd w:fill="auto" w:val="clear"/>
+          </w:tcPr>
+          <w:p>
+            <w:pPr>
+              <w:pStyle w:val="Normal"/>
+              <w:spacing w:lineRule="auto" w:line="240" w:before="0" w:after="0"/>
+              <w:rPr/>
+            </w:pPr>
+            <w:r>
+              <w:rPr/>
+              <w:t>16</w:t>
+            </w:r>
+          </w:p>
+        </w:tc>
+        <w:tc>
+          <w:tcPr>
+            <w:tcW w:w="850" w:type="dxa"/>
+            <w:tcBorders>
+              <w:top w:val="nil"/>
+            </w:tcBorders>
+            <w:shd w:fill="auto" w:val="clear"/>
+          </w:tcPr>
+          <w:p>
+            <w:pPr>
+              <w:pStyle w:val="Normal"/>
+              <w:spacing w:lineRule="auto" w:line="240" w:before="0" w:after="0"/>
+              <w:rPr/>
+            </w:pPr>
+            <w:r>
+              <w:rPr/>
+              <w:t>8</w:t>
+            </w:r>
+          </w:p>
+        </w:tc>
+        <w:tc>
+          <w:tcPr>
+            <w:tcW w:w="560" w:type="dxa"/>
+            <w:tcBorders>
+              <w:top w:val="nil"/>
+            </w:tcBorders>
+            <w:shd w:fill="auto" w:val="clear"/>
+          </w:tcPr>
+          <w:p>
+            <w:pPr>
+              <w:pStyle w:val="Normal"/>
+              <w:spacing w:lineRule="auto" w:line="240" w:before="0" w:after="0"/>
+              <w:rPr/>
+            </w:pPr>
+            <w:r>
+              <w:rPr/>
+              <w:t>4</w:t>
+            </w:r>
+          </w:p>
+        </w:tc>
+        <w:tc>
+          <w:tcPr>
+            <w:tcW w:w="775" w:type="dxa"/>
+            <w:tcBorders>
+              <w:top w:val="nil"/>
+            </w:tcBorders>
+            <w:shd w:fill="auto" w:val="clear"/>
+          </w:tcPr>
+          <w:p>
+            <w:pPr>
+              <w:pStyle w:val="Normal"/>
+              <w:spacing w:lineRule="auto" w:line="240" w:before="0" w:after="0"/>
+              <w:rPr/>
+            </w:pPr>
+            <w:r>
+              <w:rPr/>
+              <w:t>2</w:t>
+            </w:r>
+          </w:p>
+        </w:tc>
+        <w:tc>
+          <w:tcPr>
+            <w:tcW w:w="1278" w:type="dxa"/>
+            <w:tcBorders>
+              <w:top w:val="nil"/>
+            </w:tcBorders>
+            <w:shd w:fill="auto" w:val="clear"/>
+          </w:tcPr>
+          <w:p>
+            <w:pPr>
+              <w:pStyle w:val="Normal"/>
+              <w:spacing w:lineRule="auto" w:line="240" w:before="0" w:after="0"/>
+              <w:rPr/>
+            </w:pPr>
+            <w:r>
+              <w:rPr/>
+              <w:t>Units</w:t>
+            </w:r>
+          </w:p>
+        </w:tc>
+      </w:tr>
+      <w:tr>
+        <w:trPr/>
+        <w:tc>
+          <w:tcPr>
+            <w:tcW w:w="973" w:type="dxa"/>
+            <w:tcBorders/>
+            <w:shd w:fill="auto" w:val="clear"/>
+          </w:tcPr>
+          <w:p>
+            <w:pPr>
+              <w:pStyle w:val="Normal"/>
+              <w:spacing w:lineRule="auto" w:line="240" w:before="0" w:after="0"/>
+              <w:rPr/>
+            </w:pPr>
+            <w:r>
+              <w:rPr/>
+              <w:t>Hex</w:t>
+            </w:r>
+          </w:p>
+        </w:tc>
+        <w:tc>
+          <w:tcPr>
+            <w:tcW w:w="1332" w:type="dxa"/>
+            <w:tcBorders/>
+            <w:shd w:fill="auto" w:val="clear"/>
+          </w:tcPr>
+          <w:p>
+            <w:pPr>
+              <w:pStyle w:val="Normal"/>
+              <w:spacing w:lineRule="auto" w:line="240" w:before="0" w:after="0"/>
+              <w:rPr/>
+            </w:pPr>
+            <w:r>
+              <w:rPr/>
+              <w:t>4294967296</w:t>
+            </w:r>
+          </w:p>
+        </w:tc>
+        <w:tc>
+          <w:tcPr>
+            <w:tcW w:w="1220" w:type="dxa"/>
+            <w:tcBorders/>
+            <w:shd w:fill="auto" w:val="clear"/>
+          </w:tcPr>
+          <w:p>
+            <w:pPr>
+              <w:pStyle w:val="Normal"/>
+              <w:spacing w:lineRule="auto" w:line="240" w:before="0" w:after="0"/>
+              <w:rPr/>
+            </w:pPr>
+            <w:r>
+              <w:rPr/>
+              <w:t>268435456</w:t>
+            </w:r>
+          </w:p>
+        </w:tc>
+        <w:tc>
+          <w:tcPr>
+            <w:tcW w:w="1350" w:type="dxa"/>
+            <w:tcBorders/>
+            <w:shd w:fill="auto" w:val="clear"/>
+          </w:tcPr>
+          <w:p>
+            <w:pPr>
+              <w:pStyle w:val="Normal"/>
+              <w:spacing w:lineRule="auto" w:line="240" w:before="0" w:after="0"/>
+              <w:rPr/>
+            </w:pPr>
+            <w:r>
+              <w:rPr/>
+              <w:t>16777216</w:t>
+            </w:r>
+          </w:p>
+        </w:tc>
+        <w:tc>
+          <w:tcPr>
+            <w:tcW w:w="1075" w:type="dxa"/>
+            <w:tcBorders/>
+            <w:shd w:fill="auto" w:val="clear"/>
+          </w:tcPr>
+          <w:p>
+            <w:pPr>
+              <w:pStyle w:val="Normal"/>
+              <w:spacing w:lineRule="auto" w:line="240" w:before="0" w:after="0"/>
+              <w:rPr/>
+            </w:pPr>
+            <w:r>
+              <w:rPr/>
+              <w:t>1048576</w:t>
+            </w:r>
+          </w:p>
+        </w:tc>
+        <w:tc>
+          <w:tcPr>
+            <w:tcW w:w="850" w:type="dxa"/>
+            <w:tcBorders/>
+            <w:shd w:fill="auto" w:val="clear"/>
+          </w:tcPr>
+          <w:p>
+            <w:pPr>
+              <w:pStyle w:val="Normal"/>
+              <w:spacing w:lineRule="auto" w:line="240" w:before="0" w:after="0"/>
+              <w:rPr/>
+            </w:pPr>
+            <w:r>
+              <w:rPr/>
+              <w:t>65536</w:t>
+            </w:r>
+          </w:p>
+        </w:tc>
+        <w:tc>
+          <w:tcPr>
+            <w:tcW w:w="560" w:type="dxa"/>
+            <w:tcBorders/>
+            <w:shd w:fill="auto" w:val="clear"/>
+          </w:tcPr>
+          <w:p>
+            <w:pPr>
+              <w:pStyle w:val="Normal"/>
+              <w:spacing w:lineRule="auto" w:line="240" w:before="0" w:after="0"/>
+              <w:rPr/>
+            </w:pPr>
+            <w:r>
+              <w:rPr/>
+              <w:t>256</w:t>
+            </w:r>
+          </w:p>
+        </w:tc>
+        <w:tc>
+          <w:tcPr>
+            <w:tcW w:w="775" w:type="dxa"/>
+            <w:tcBorders/>
+            <w:shd w:fill="auto" w:val="clear"/>
+          </w:tcPr>
+          <w:p>
+            <w:pPr>
+              <w:pStyle w:val="Normal"/>
+              <w:spacing w:lineRule="auto" w:line="240" w:before="0" w:after="0"/>
+              <w:rPr/>
+            </w:pPr>
+            <w:r>
+              <w:rPr/>
+              <w:t>16</w:t>
+            </w:r>
+          </w:p>
+        </w:tc>
+        <w:tc>
+          <w:tcPr>
+            <w:tcW w:w="1278" w:type="dxa"/>
+            <w:tcBorders/>
+            <w:shd w:fill="auto" w:val="clear"/>
+          </w:tcPr>
+          <w:p>
+            <w:pPr>
+              <w:pStyle w:val="Normal"/>
+              <w:spacing w:lineRule="auto" w:line="240" w:before="0" w:after="0"/>
+              <w:rPr/>
+            </w:pPr>
+            <w:r>
+              <w:rPr/>
+              <w:t>Units</w:t>
+            </w:r>
+          </w:p>
+        </w:tc>
+      </w:tr>
+    </w:tbl>
+    <w:p>
+      <w:pPr>
+        <w:pStyle w:val="Normal"/>
+        <w:rPr/>
+      </w:pPr>
+      <w:r>
+        <w:rPr/>
+      </w:r>
+    </w:p>
+    <w:p>
+      <w:pPr>
+        <w:pStyle w:val="Normal"/>
+        <w:rPr/>
+      </w:pPr>
+      <w:r>
+        <w:rPr/>
+      </w:r>
+    </w:p>
+    <w:p>
+      <w:pPr>
+        <w:pStyle w:val="Normal"/>
+        <w:rPr/>
+      </w:pPr>
+      <w:r>
+        <w:rPr/>
+        <w:t>If we convert our Hex numbers to decimal, we get a list of 56,108, 198, 254,198,198,198,0.  Still not a lot of sense, but if we now convert to binary:</w:t>
       </w:r>
     </w:p>
     <w:tbl>
@@ -1928,177 +2540,64 @@
         <w:tblLook w:firstRow="1" w:noVBand="1" w:lastRow="0" w:firstColumn="1" w:lastColumn="0" w:noHBand="0" w:val="04a0"/>
       </w:tblPr>
       <w:tblGrid>
-        <w:gridCol w:w="974"/>
-        <w:gridCol w:w="1332"/>
-        <w:gridCol w:w="1220"/>
-        <w:gridCol w:w="1108"/>
-        <w:gridCol w:w="1000"/>
-        <w:gridCol w:w="909"/>
-        <w:gridCol w:w="820"/>
-        <w:gridCol w:w="775"/>
-        <w:gridCol w:w="877"/>
+        <w:gridCol w:w="2832"/>
+        <w:gridCol w:w="2973"/>
+        <w:gridCol w:w="3211"/>
       </w:tblGrid>
       <w:tr>
         <w:trPr/>
         <w:tc>
           <w:tcPr>
-            <w:tcW w:w="974" w:type="dxa"/>
-            <w:tcBorders/>
-            <w:shd w:fill="auto" w:val="clear"/>
-          </w:tcPr>
-          <w:p>
-            <w:pPr>
-              <w:pStyle w:val="Normal"/>
+            <w:tcW w:w="2832" w:type="dxa"/>
+            <w:tcBorders/>
+            <w:shd w:fill="auto" w:val="clear"/>
+          </w:tcPr>
+          <w:p>
+            <w:pPr>
+              <w:pStyle w:val="Code"/>
+              <w:spacing w:lineRule="auto" w:line="240" w:before="0" w:after="0"/>
+              <w:jc w:val="center"/>
+              <w:rPr/>
+            </w:pPr>
+            <w:r>
+              <w:rPr/>
+              <w:t>Hex</w:t>
+            </w:r>
+          </w:p>
+        </w:tc>
+        <w:tc>
+          <w:tcPr>
+            <w:tcW w:w="2973" w:type="dxa"/>
+            <w:tcBorders/>
+            <w:shd w:fill="auto" w:val="clear"/>
+          </w:tcPr>
+          <w:p>
+            <w:pPr>
+              <w:pStyle w:val="Code"/>
+              <w:spacing w:lineRule="auto" w:line="240" w:before="0" w:after="0"/>
+              <w:rPr/>
+            </w:pPr>
+            <w:r>
+              <w:rPr/>
+              <w:t>Decimal</w:t>
+            </w:r>
+          </w:p>
+        </w:tc>
+        <w:tc>
+          <w:tcPr>
+            <w:tcW w:w="3211" w:type="dxa"/>
+            <w:tcBorders/>
+            <w:shd w:fill="auto" w:val="clear"/>
+          </w:tcPr>
+          <w:p>
+            <w:pPr>
+              <w:pStyle w:val="Code"/>
               <w:spacing w:lineRule="auto" w:line="240" w:before="0" w:after="0"/>
               <w:rPr/>
             </w:pPr>
             <w:r>
               <w:rPr/>
               <w:t>Binary</w:t>
-            </w:r>
-          </w:p>
-        </w:tc>
-        <w:tc>
-          <w:tcPr>
-            <w:tcW w:w="1332" w:type="dxa"/>
-            <w:tcBorders/>
-            <w:shd w:fill="auto" w:val="clear"/>
-          </w:tcPr>
-          <w:p>
-            <w:pPr>
-              <w:pStyle w:val="Normal"/>
-              <w:spacing w:lineRule="auto" w:line="240" w:before="0" w:after="0"/>
-              <w:rPr/>
-            </w:pPr>
-            <w:r>
-              <w:rPr/>
-              <w:t>128</w:t>
-            </w:r>
-          </w:p>
-        </w:tc>
-        <w:tc>
-          <w:tcPr>
-            <w:tcW w:w="1220" w:type="dxa"/>
-            <w:tcBorders/>
-            <w:shd w:fill="auto" w:val="clear"/>
-          </w:tcPr>
-          <w:p>
-            <w:pPr>
-              <w:pStyle w:val="Normal"/>
-              <w:spacing w:lineRule="auto" w:line="240" w:before="0" w:after="0"/>
-              <w:rPr/>
-            </w:pPr>
-            <w:r>
-              <w:rPr/>
-              <w:t>64</w:t>
-            </w:r>
-          </w:p>
-        </w:tc>
-        <w:tc>
-          <w:tcPr>
-            <w:tcW w:w="1108" w:type="dxa"/>
-            <w:tcBorders/>
-            <w:shd w:fill="auto" w:val="clear"/>
-          </w:tcPr>
-          <w:p>
-            <w:pPr>
-              <w:pStyle w:val="Normal"/>
-              <w:spacing w:lineRule="auto" w:line="240" w:before="0" w:after="0"/>
-              <w:rPr/>
-            </w:pPr>
-            <w:r>
-              <w:rPr/>
-              <w:t>32</w:t>
-            </w:r>
-          </w:p>
-        </w:tc>
-        <w:tc>
-          <w:tcPr>
-            <w:tcW w:w="1000" w:type="dxa"/>
-            <w:tcBorders/>
-            <w:shd w:fill="auto" w:val="clear"/>
-          </w:tcPr>
-          <w:p>
-            <w:pPr>
-              <w:pStyle w:val="Normal"/>
-              <w:spacing w:lineRule="auto" w:line="240" w:before="0" w:after="0"/>
-              <w:rPr/>
-            </w:pPr>
-            <w:r>
-              <w:rPr/>
-              <w:t>16</w:t>
-            </w:r>
-          </w:p>
-        </w:tc>
-        <w:tc>
-          <w:tcPr>
-            <w:tcW w:w="909" w:type="dxa"/>
-            <w:tcBorders/>
-            <w:shd w:fill="auto" w:val="clear"/>
-          </w:tcPr>
-          <w:p>
-            <w:pPr>
-              <w:pStyle w:val="Normal"/>
-              <w:spacing w:lineRule="auto" w:line="240" w:before="0" w:after="0"/>
-              <w:rPr/>
-            </w:pPr>
-            <w:r>
-              <w:rPr/>
-              <w:t>8</w:t>
-            </w:r>
-          </w:p>
-        </w:tc>
-        <w:tc>
-          <w:tcPr>
-            <w:tcW w:w="820" w:type="dxa"/>
-            <w:tcBorders/>
-            <w:shd w:fill="auto" w:val="clear"/>
-          </w:tcPr>
-          <w:p>
-            <w:pPr>
-              <w:pStyle w:val="Normal"/>
-              <w:spacing w:lineRule="auto" w:line="240" w:before="0" w:after="0"/>
-              <w:rPr/>
-            </w:pPr>
-            <w:r>
-              <w:rPr/>
-              <w:t>4</w:t>
-            </w:r>
-          </w:p>
-        </w:tc>
-        <w:tc>
-          <w:tcPr>
-            <w:tcW w:w="775" w:type="dxa"/>
-            <w:tcBorders/>
-            <w:shd w:fill="auto" w:val="clear"/>
-          </w:tcPr>
-          <w:p>
-            <w:pPr>
-              <w:pStyle w:val="Normal"/>
-              <w:spacing w:lineRule="auto" w:line="240" w:before="0" w:after="0"/>
-              <w:rPr/>
-            </w:pPr>
-            <w:r>
-              <w:rPr/>
-              <w:t>2</w:t>
-            </w:r>
-          </w:p>
-        </w:tc>
-        <w:tc>
-          <w:tcPr>
-            <w:tcW w:w="877" w:type="dxa"/>
-            <w:tcBorders/>
-            <w:shd w:fill="auto" w:val="clear"/>
-          </w:tcPr>
-          <w:p>
-            <w:pPr>
-              <w:pStyle w:val="Normal"/>
-              <w:spacing w:lineRule="auto" w:line="240" w:before="0" w:after="0"/>
-              <w:rPr/>
-            </w:pPr>
-            <w:r>
-              <w:rPr/>
-              <w:t>Units</w:t>
             </w:r>
           </w:p>
         </w:tc>
@@ -2107,398 +2606,19 @@
         <w:trPr/>
         <w:tc>
           <w:tcPr>
-            <w:tcW w:w="974" w:type="dxa"/>
-            <w:tcBorders/>
-            <w:shd w:fill="auto" w:val="clear"/>
-          </w:tcPr>
-          <w:p>
-            <w:pPr>
-              <w:pStyle w:val="Normal"/>
-              <w:spacing w:lineRule="auto" w:line="240" w:before="0" w:after="0"/>
-              <w:rPr/>
-            </w:pPr>
-            <w:r>
-              <w:rPr/>
-              <w:t>Decimal</w:t>
-            </w:r>
-          </w:p>
-        </w:tc>
-        <w:tc>
-          <w:tcPr>
-            <w:tcW w:w="1332" w:type="dxa"/>
-            <w:tcBorders/>
-            <w:shd w:fill="auto" w:val="clear"/>
-          </w:tcPr>
-          <w:p>
-            <w:pPr>
-              <w:pStyle w:val="Normal"/>
-              <w:spacing w:lineRule="auto" w:line="240" w:before="0" w:after="0"/>
-              <w:rPr/>
-            </w:pPr>
-            <w:r>
-              <w:rPr/>
-              <w:t>10,000,000</w:t>
-            </w:r>
-          </w:p>
-        </w:tc>
-        <w:tc>
-          <w:tcPr>
-            <w:tcW w:w="1220" w:type="dxa"/>
-            <w:tcBorders/>
-            <w:shd w:fill="auto" w:val="clear"/>
-          </w:tcPr>
-          <w:p>
-            <w:pPr>
-              <w:pStyle w:val="Normal"/>
-              <w:spacing w:lineRule="auto" w:line="240" w:before="0" w:after="0"/>
-              <w:rPr/>
-            </w:pPr>
-            <w:r>
-              <w:rPr/>
-              <w:t>1,000,000</w:t>
-            </w:r>
-          </w:p>
-        </w:tc>
-        <w:tc>
-          <w:tcPr>
-            <w:tcW w:w="1108" w:type="dxa"/>
-            <w:tcBorders/>
-            <w:shd w:fill="auto" w:val="clear"/>
-          </w:tcPr>
-          <w:p>
-            <w:pPr>
-              <w:pStyle w:val="Normal"/>
-              <w:spacing w:lineRule="auto" w:line="240" w:before="0" w:after="0"/>
-              <w:rPr/>
-            </w:pPr>
-            <w:r>
-              <w:rPr/>
-              <w:t>100,000</w:t>
-            </w:r>
-          </w:p>
-        </w:tc>
-        <w:tc>
-          <w:tcPr>
-            <w:tcW w:w="1000" w:type="dxa"/>
-            <w:tcBorders/>
-            <w:shd w:fill="auto" w:val="clear"/>
-          </w:tcPr>
-          <w:p>
-            <w:pPr>
-              <w:pStyle w:val="Normal"/>
-              <w:spacing w:lineRule="auto" w:line="240" w:before="0" w:after="0"/>
-              <w:rPr/>
-            </w:pPr>
-            <w:r>
-              <w:rPr/>
-              <w:t>10,000</w:t>
-            </w:r>
-          </w:p>
-        </w:tc>
-        <w:tc>
-          <w:tcPr>
-            <w:tcW w:w="909" w:type="dxa"/>
-            <w:tcBorders/>
-            <w:shd w:fill="auto" w:val="clear"/>
-          </w:tcPr>
-          <w:p>
-            <w:pPr>
-              <w:pStyle w:val="Normal"/>
-              <w:spacing w:lineRule="auto" w:line="240" w:before="0" w:after="0"/>
-              <w:rPr/>
-            </w:pPr>
-            <w:r>
-              <w:rPr/>
-              <w:t>1000</w:t>
-            </w:r>
-          </w:p>
-        </w:tc>
-        <w:tc>
-          <w:tcPr>
-            <w:tcW w:w="820" w:type="dxa"/>
-            <w:tcBorders/>
-            <w:shd w:fill="auto" w:val="clear"/>
-          </w:tcPr>
-          <w:p>
-            <w:pPr>
-              <w:pStyle w:val="Normal"/>
-              <w:spacing w:lineRule="auto" w:line="240" w:before="0" w:after="0"/>
-              <w:rPr/>
-            </w:pPr>
-            <w:r>
-              <w:rPr/>
-              <w:t>100</w:t>
-            </w:r>
-          </w:p>
-        </w:tc>
-        <w:tc>
-          <w:tcPr>
-            <w:tcW w:w="775" w:type="dxa"/>
-            <w:tcBorders/>
-            <w:shd w:fill="auto" w:val="clear"/>
-          </w:tcPr>
-          <w:p>
-            <w:pPr>
-              <w:pStyle w:val="Normal"/>
-              <w:spacing w:lineRule="auto" w:line="240" w:before="0" w:after="0"/>
-              <w:rPr/>
-            </w:pPr>
-            <w:r>
-              <w:rPr/>
-              <w:t>10</w:t>
-            </w:r>
-          </w:p>
-        </w:tc>
-        <w:tc>
-          <w:tcPr>
-            <w:tcW w:w="877" w:type="dxa"/>
-            <w:tcBorders/>
-            <w:shd w:fill="auto" w:val="clear"/>
-          </w:tcPr>
-          <w:p>
-            <w:pPr>
-              <w:pStyle w:val="Normal"/>
-              <w:spacing w:lineRule="auto" w:line="240" w:before="0" w:after="0"/>
-              <w:rPr/>
-            </w:pPr>
-            <w:r>
-              <w:rPr/>
-              <w:t>Units</w:t>
-            </w:r>
-          </w:p>
-        </w:tc>
-      </w:tr>
-      <w:tr>
-        <w:trPr/>
-        <w:tc>
-          <w:tcPr>
-            <w:tcW w:w="974" w:type="dxa"/>
-            <w:tcBorders/>
-            <w:shd w:fill="auto" w:val="clear"/>
-          </w:tcPr>
-          <w:p>
-            <w:pPr>
-              <w:pStyle w:val="Normal"/>
-              <w:spacing w:lineRule="auto" w:line="240" w:before="0" w:after="0"/>
-              <w:rPr/>
-            </w:pPr>
-            <w:r>
-              <w:rPr/>
-              <w:t>Hex</w:t>
-            </w:r>
-          </w:p>
-        </w:tc>
-        <w:tc>
-          <w:tcPr>
-            <w:tcW w:w="1332" w:type="dxa"/>
-            <w:tcBorders/>
-            <w:shd w:fill="auto" w:val="clear"/>
-          </w:tcPr>
-          <w:p>
-            <w:pPr>
-              <w:pStyle w:val="Normal"/>
-              <w:spacing w:lineRule="auto" w:line="240" w:before="0" w:after="0"/>
-              <w:rPr/>
-            </w:pPr>
-            <w:r>
-              <w:rPr/>
-              <w:t>4294967296</w:t>
-            </w:r>
-          </w:p>
-        </w:tc>
-        <w:tc>
-          <w:tcPr>
-            <w:tcW w:w="1220" w:type="dxa"/>
-            <w:tcBorders/>
-            <w:shd w:fill="auto" w:val="clear"/>
-          </w:tcPr>
-          <w:p>
-            <w:pPr>
-              <w:pStyle w:val="Normal"/>
-              <w:spacing w:lineRule="auto" w:line="240" w:before="0" w:after="0"/>
-              <w:rPr/>
-            </w:pPr>
-            <w:r>
-              <w:rPr/>
-              <w:t>268435456</w:t>
-            </w:r>
-          </w:p>
-        </w:tc>
-        <w:tc>
-          <w:tcPr>
-            <w:tcW w:w="1108" w:type="dxa"/>
-            <w:tcBorders/>
-            <w:shd w:fill="auto" w:val="clear"/>
-          </w:tcPr>
-          <w:p>
-            <w:pPr>
-              <w:pStyle w:val="Normal"/>
-              <w:spacing w:lineRule="auto" w:line="240" w:before="0" w:after="0"/>
-              <w:rPr/>
-            </w:pPr>
-            <w:r>
-              <w:rPr/>
-              <w:t>16777216</w:t>
-            </w:r>
-          </w:p>
-        </w:tc>
-        <w:tc>
-          <w:tcPr>
-            <w:tcW w:w="1000" w:type="dxa"/>
-            <w:tcBorders/>
-            <w:shd w:fill="auto" w:val="clear"/>
-          </w:tcPr>
-          <w:p>
-            <w:pPr>
-              <w:pStyle w:val="Normal"/>
-              <w:spacing w:lineRule="auto" w:line="240" w:before="0" w:after="0"/>
-              <w:rPr/>
-            </w:pPr>
-            <w:r>
-              <w:rPr/>
-              <w:t>1048576</w:t>
-            </w:r>
-          </w:p>
-        </w:tc>
-        <w:tc>
-          <w:tcPr>
-            <w:tcW w:w="909" w:type="dxa"/>
-            <w:tcBorders/>
-            <w:shd w:fill="auto" w:val="clear"/>
-          </w:tcPr>
-          <w:p>
-            <w:pPr>
-              <w:pStyle w:val="Normal"/>
-              <w:spacing w:lineRule="auto" w:line="240" w:before="0" w:after="0"/>
-              <w:rPr/>
-            </w:pPr>
-            <w:r>
-              <w:rPr/>
-              <w:t>65536</w:t>
-            </w:r>
-          </w:p>
-        </w:tc>
-        <w:tc>
-          <w:tcPr>
-            <w:tcW w:w="820" w:type="dxa"/>
-            <w:tcBorders/>
-            <w:shd w:fill="auto" w:val="clear"/>
-          </w:tcPr>
-          <w:p>
-            <w:pPr>
-              <w:pStyle w:val="Normal"/>
-              <w:spacing w:lineRule="auto" w:line="240" w:before="0" w:after="0"/>
-              <w:rPr/>
-            </w:pPr>
-            <w:r>
-              <w:rPr/>
-              <w:t>256</w:t>
-            </w:r>
-          </w:p>
-        </w:tc>
-        <w:tc>
-          <w:tcPr>
-            <w:tcW w:w="775" w:type="dxa"/>
-            <w:tcBorders/>
-            <w:shd w:fill="auto" w:val="clear"/>
-          </w:tcPr>
-          <w:p>
-            <w:pPr>
-              <w:pStyle w:val="Normal"/>
-              <w:spacing w:lineRule="auto" w:line="240" w:before="0" w:after="0"/>
-              <w:rPr/>
-            </w:pPr>
-            <w:r>
-              <w:rPr/>
-              <w:t>16</w:t>
-            </w:r>
-          </w:p>
-        </w:tc>
-        <w:tc>
-          <w:tcPr>
-            <w:tcW w:w="877" w:type="dxa"/>
-            <w:tcBorders/>
-            <w:shd w:fill="auto" w:val="clear"/>
-          </w:tcPr>
-          <w:p>
-            <w:pPr>
-              <w:pStyle w:val="Normal"/>
-              <w:spacing w:lineRule="auto" w:line="240" w:before="0" w:after="0"/>
-              <w:rPr/>
-            </w:pPr>
-            <w:r>
-              <w:rPr/>
-              <w:t>Units</w:t>
-            </w:r>
-          </w:p>
-        </w:tc>
-      </w:tr>
-    </w:tbl>
-    <w:p>
-      <w:pPr>
-        <w:pStyle w:val="Normal"/>
-        <w:rPr/>
-      </w:pPr>
-      <w:r>
-        <w:rPr/>
-      </w:r>
-    </w:p>
-    <w:p>
-      <w:pPr>
-        <w:pStyle w:val="Normal"/>
-        <w:rPr/>
-      </w:pPr>
-      <w:r>
-        <w:rPr/>
-      </w:r>
-    </w:p>
-    <w:p>
-      <w:pPr>
-        <w:pStyle w:val="Normal"/>
-        <w:rPr/>
-      </w:pPr>
-      <w:r>
-        <w:rPr/>
-        <w:t>If we convert our Hex numbers to decimal, we get a list of 56,108, 198, 254,198,198,198,0.  Still not a lot of sense, but if we now convert to binary:</w:t>
-      </w:r>
-    </w:p>
-    <w:tbl>
-      <w:tblPr>
-        <w:tblStyle w:val="TableGrid"/>
-        <w:tblW w:w="9016" w:type="dxa"/>
-        <w:jc w:val="left"/>
-        <w:tblInd w:w="0" w:type="dxa"/>
-        <w:tblCellMar>
-          <w:top w:w="0" w:type="dxa"/>
-          <w:left w:w="108" w:type="dxa"/>
-          <w:bottom w:w="0" w:type="dxa"/>
-          <w:right w:w="108" w:type="dxa"/>
-        </w:tblCellMar>
-        <w:tblLook w:firstRow="1" w:noVBand="1" w:lastRow="0" w:firstColumn="1" w:lastColumn="0" w:noHBand="0" w:val="04a0"/>
-      </w:tblPr>
-      <w:tblGrid>
-        <w:gridCol w:w="2833"/>
-        <w:gridCol w:w="2973"/>
-        <w:gridCol w:w="3210"/>
-      </w:tblGrid>
-      <w:tr>
-        <w:trPr/>
-        <w:tc>
-          <w:tcPr>
-            <w:tcW w:w="2833" w:type="dxa"/>
-            <w:tcBorders/>
-            <w:shd w:fill="auto" w:val="clear"/>
-          </w:tcPr>
-          <w:p>
-            <w:pPr>
-              <w:pStyle w:val="Code"/>
-              <w:spacing w:lineRule="auto" w:line="240" w:before="0" w:after="0"/>
-              <w:jc w:val="center"/>
-              <w:rPr/>
-            </w:pPr>
-            <w:r>
-              <w:rPr/>
-              <w:t>Hex</w:t>
+            <w:tcW w:w="2832" w:type="dxa"/>
+            <w:tcBorders/>
+            <w:shd w:fill="auto" w:val="clear"/>
+          </w:tcPr>
+          <w:p>
+            <w:pPr>
+              <w:pStyle w:val="Code"/>
+              <w:spacing w:lineRule="auto" w:line="240" w:before="0" w:after="0"/>
+              <w:rPr/>
+            </w:pPr>
+            <w:r>
+              <w:rPr/>
+              <w:t>0x38</w:t>
             </w:r>
           </w:p>
         </w:tc>
@@ -2516,70 +2636,13 @@
             </w:pPr>
             <w:r>
               <w:rPr/>
-              <w:t>Decimal</w:t>
-            </w:r>
-          </w:p>
-        </w:tc>
-        <w:tc>
-          <w:tcPr>
-            <w:tcW w:w="3210" w:type="dxa"/>
-            <w:tcBorders/>
-            <w:shd w:fill="auto" w:val="clear"/>
-          </w:tcPr>
-          <w:p>
-            <w:pPr>
-              <w:pStyle w:val="Code"/>
-              <w:spacing w:lineRule="auto" w:line="240" w:before="0" w:after="0"/>
-              <w:rPr/>
-            </w:pPr>
-            <w:r>
-              <w:rPr/>
-              <w:t>Binary</w:t>
-            </w:r>
-          </w:p>
-        </w:tc>
-      </w:tr>
-      <w:tr>
-        <w:trPr/>
-        <w:tc>
-          <w:tcPr>
-            <w:tcW w:w="2833" w:type="dxa"/>
-            <w:tcBorders/>
-            <w:shd w:fill="auto" w:val="clear"/>
-          </w:tcPr>
-          <w:p>
-            <w:pPr>
-              <w:pStyle w:val="Code"/>
-              <w:spacing w:lineRule="auto" w:line="240" w:before="0" w:after="0"/>
-              <w:rPr/>
-            </w:pPr>
-            <w:r>
-              <w:rPr/>
-              <w:t>0x38</w:t>
-            </w:r>
-          </w:p>
-        </w:tc>
-        <w:tc>
-          <w:tcPr>
-            <w:tcW w:w="2973" w:type="dxa"/>
-            <w:tcBorders/>
-            <w:shd w:fill="auto" w:val="clear"/>
-          </w:tcPr>
-          <w:p>
-            <w:pPr>
-              <w:pStyle w:val="Code"/>
-              <w:spacing w:lineRule="auto" w:line="240" w:before="0" w:after="0"/>
-              <w:rPr/>
-            </w:pPr>
-            <w:r>
-              <w:rPr/>
               <w:t>56</w:t>
             </w:r>
           </w:p>
         </w:tc>
         <w:tc>
           <w:tcPr>
-            <w:tcW w:w="3210" w:type="dxa"/>
+            <w:tcW w:w="3211" w:type="dxa"/>
             <w:tcBorders/>
             <w:shd w:fill="auto" w:val="clear"/>
           </w:tcPr>
@@ -2612,7 +2675,7 @@
         <w:trPr/>
         <w:tc>
           <w:tcPr>
-            <w:tcW w:w="2833" w:type="dxa"/>
+            <w:tcW w:w="2832" w:type="dxa"/>
             <w:tcBorders/>
             <w:shd w:fill="auto" w:val="clear"/>
           </w:tcPr>
@@ -2648,7 +2711,7 @@
         </w:tc>
         <w:tc>
           <w:tcPr>
-            <w:tcW w:w="3210" w:type="dxa"/>
+            <w:tcW w:w="3211" w:type="dxa"/>
             <w:tcBorders/>
             <w:shd w:fill="auto" w:val="clear"/>
           </w:tcPr>
@@ -2693,7 +2756,7 @@
         <w:trPr/>
         <w:tc>
           <w:tcPr>
-            <w:tcW w:w="2833" w:type="dxa"/>
+            <w:tcW w:w="2832" w:type="dxa"/>
             <w:tcBorders/>
             <w:shd w:fill="auto" w:val="clear"/>
           </w:tcPr>
@@ -2729,7 +2792,7 @@
         </w:tc>
         <w:tc>
           <w:tcPr>
-            <w:tcW w:w="3210" w:type="dxa"/>
+            <w:tcW w:w="3211" w:type="dxa"/>
             <w:tcBorders/>
             <w:shd w:fill="auto" w:val="clear"/>
           </w:tcPr>
@@ -2770,7 +2833,7 @@
         <w:trPr/>
         <w:tc>
           <w:tcPr>
-            <w:tcW w:w="2833" w:type="dxa"/>
+            <w:tcW w:w="2832" w:type="dxa"/>
             <w:tcBorders/>
             <w:shd w:fill="auto" w:val="clear"/>
           </w:tcPr>
@@ -2806,7 +2869,7 @@
         </w:tc>
         <w:tc>
           <w:tcPr>
-            <w:tcW w:w="3210" w:type="dxa"/>
+            <w:tcW w:w="3211" w:type="dxa"/>
             <w:tcBorders/>
             <w:shd w:fill="auto" w:val="clear"/>
           </w:tcPr>
@@ -2835,7 +2898,7 @@
         <w:trPr/>
         <w:tc>
           <w:tcPr>
-            <w:tcW w:w="2833" w:type="dxa"/>
+            <w:tcW w:w="2832" w:type="dxa"/>
             <w:tcBorders/>
             <w:shd w:fill="auto" w:val="clear"/>
           </w:tcPr>
@@ -2871,7 +2934,7 @@
         </w:tc>
         <w:tc>
           <w:tcPr>
-            <w:tcW w:w="3210" w:type="dxa"/>
+            <w:tcW w:w="3211" w:type="dxa"/>
             <w:tcBorders/>
             <w:shd w:fill="auto" w:val="clear"/>
           </w:tcPr>
@@ -2912,7 +2975,7 @@
         <w:trPr/>
         <w:tc>
           <w:tcPr>
-            <w:tcW w:w="2833" w:type="dxa"/>
+            <w:tcW w:w="2832" w:type="dxa"/>
             <w:tcBorders/>
             <w:shd w:fill="auto" w:val="clear"/>
           </w:tcPr>
@@ -2948,7 +3011,7 @@
         </w:tc>
         <w:tc>
           <w:tcPr>
-            <w:tcW w:w="3210" w:type="dxa"/>
+            <w:tcW w:w="3211" w:type="dxa"/>
             <w:tcBorders/>
             <w:shd w:fill="auto" w:val="clear"/>
           </w:tcPr>
@@ -2989,7 +3052,7 @@
         <w:trPr/>
         <w:tc>
           <w:tcPr>
-            <w:tcW w:w="2833" w:type="dxa"/>
+            <w:tcW w:w="2832" w:type="dxa"/>
             <w:tcBorders/>
             <w:shd w:fill="auto" w:val="clear"/>
           </w:tcPr>
@@ -3025,7 +3088,7 @@
         </w:tc>
         <w:tc>
           <w:tcPr>
-            <w:tcW w:w="3210" w:type="dxa"/>
+            <w:tcW w:w="3211" w:type="dxa"/>
             <w:tcBorders/>
             <w:shd w:fill="auto" w:val="clear"/>
           </w:tcPr>
@@ -3066,7 +3129,7 @@
         <w:trPr/>
         <w:tc>
           <w:tcPr>
-            <w:tcW w:w="2833" w:type="dxa"/>
+            <w:tcW w:w="2832" w:type="dxa"/>
             <w:tcBorders/>
             <w:shd w:fill="auto" w:val="clear"/>
           </w:tcPr>
@@ -3102,7 +3165,7 @@
         </w:tc>
         <w:tc>
           <w:tcPr>
-            <w:tcW w:w="3210" w:type="dxa"/>
+            <w:tcW w:w="3211" w:type="dxa"/>
             <w:tcBorders/>
             <w:shd w:fill="auto" w:val="clear"/>
           </w:tcPr>
@@ -3691,7 +3754,7 @@
     </w:p>
     <w:p>
       <w:pPr>
-        <w:pStyle w:val="Code"/>
+        <w:pStyle w:val="Normal"/>
         <w:rPr>
           <w:i/>
           <w:i/>
@@ -3703,17 +3766,37 @@
           <w:i/>
           <w:iCs/>
         </w:rPr>
+      </w:r>
+    </w:p>
+    <w:p>
+      <w:pPr>
+        <w:pStyle w:val="Normal"/>
+        <w:rPr>
+          <w:i/>
+          <w:i/>
+          <w:iCs/>
+        </w:rPr>
+      </w:pPr>
+      <w:r>
+        <w:rPr>
+          <w:i/>
+          <w:iCs/>
+        </w:rPr>
         <w:t>Advanced Topic</w:t>
       </w:r>
     </w:p>
     <w:p>
       <w:pPr>
-        <w:pStyle w:val="Code"/>
-        <w:rPr/>
-      </w:pPr>
-      <w:r>
-        <w:rPr/>
-        <w:t>The Launchpad can scroll text itself using special midi messages, but for now the library uses its own code.</w:t>
+        <w:pStyle w:val="Normal"/>
+        <w:rPr/>
+      </w:pPr>
+      <w:r>
+        <w:rPr/>
+        <w:t xml:space="preserve">The Launchpad can scroll text itself using special midi messages, but for now the library uses its own code. </w:t>
+      </w:r>
+      <w:r>
+        <w:rPr/>
+        <w:t>It can also make pads flash and fade.  More details can be found in the Programmers reference  guide.</w:t>
       </w:r>
     </w:p>
     <w:p>
@@ -3723,6 +3806,15 @@
       </w:pPr>
       <w:r>
         <w:rPr/>
+      </w:r>
+    </w:p>
+    <w:p>
+      <w:pPr>
+        <w:pStyle w:val="Heading2"/>
+        <w:rPr/>
+      </w:pPr>
+      <w:r>
+        <w:rPr/>
         <w:t>Animating characters.</w:t>
       </w:r>
     </w:p>
@@ -4070,7 +4162,15 @@
       </w:pPr>
       <w:r>
         <w:rPr/>
-        <w:t>import pylaunchpad as lp</w:t>
+        <w:t xml:space="preserve">import pylaunchpad as </w:t>
+      </w:r>
+      <w:r>
+        <w:rPr/>
+        <w:t>py</w:t>
+      </w:r>
+      <w:r>
+        <w:rPr/>
+        <w:t>lp</w:t>
       </w:r>
     </w:p>
     <w:p>
@@ -4090,17 +4190,25 @@
       </w:pPr>
       <w:r>
         <w:rPr/>
-        <w:t>pad = lp.get_me_a_pad()</w:t>
-      </w:r>
-    </w:p>
-    <w:p>
-      <w:pPr>
-        <w:pStyle w:val="Code"/>
-        <w:rPr/>
-      </w:pPr>
-      <w:r>
-        <w:rPr/>
-        <w:t>patterns.showall(pad)</w:t>
+        <w:t xml:space="preserve">pad = </w:t>
+      </w:r>
+      <w:r>
+        <w:rPr/>
+        <w:t>py</w:t>
+      </w:r>
+      <w:r>
+        <w:rPr/>
+        <w:t>lp.get_me_a_pad()</w:t>
+      </w:r>
+    </w:p>
+    <w:p>
+      <w:pPr>
+        <w:pStyle w:val="Code"/>
+        <w:rPr/>
+      </w:pPr>
+      <w:r>
+        <w:rPr/>
+        <w:t>patterns.show_all(pad)</w:t>
       </w:r>
     </w:p>
     <w:p>
@@ -4134,10 +4242,17 @@
     <w:p>
       <w:pPr>
         <w:pStyle w:val="Normal"/>
-        <w:rPr/>
-      </w:pPr>
-      <w:r>
-        <w:rPr/>
+        <w:rPr>
+          <w:i/>
+          <w:i/>
+          <w:iCs/>
+        </w:rPr>
+      </w:pPr>
+      <w:r>
+        <w:rPr>
+          <w:i/>
+          <w:iCs/>
+        </w:rPr>
         <w:t>Advanced Topic – How does it scroll?</w:t>
       </w:r>
     </w:p>
@@ -4209,7 +4324,15 @@
       </w:pPr>
       <w:r>
         <w:rPr/>
-        <w:t>import pylaunchpad as lp</w:t>
+        <w:t xml:space="preserve">import pylaunchpad as </w:t>
+      </w:r>
+      <w:r>
+        <w:rPr/>
+        <w:t>py</w:t>
+      </w:r>
+      <w:r>
+        <w:rPr/>
+        <w:t>lp</w:t>
       </w:r>
     </w:p>
     <w:p>
@@ -4229,14 +4352,23 @@
       </w:pPr>
       <w:r>
         <w:rPr/>
-        <w:t>pad = lp.get_me_a_pad()</w:t>
-      </w:r>
-    </w:p>
-    <w:p>
-      <w:pPr>
-        <w:pStyle w:val="Code"/>
-        <w:rPr/>
-      </w:pPr>
+        <w:t xml:space="preserve">pad = </w:t>
+      </w:r>
+      <w:r>
+        <w:rPr/>
+        <w:t>py</w:t>
+      </w:r>
+      <w:r>
+        <w:rPr/>
+        <w:t>lp.get_me_a_pad()</w:t>
+      </w:r>
+    </w:p>
+    <w:p>
+      <w:pPr>
+        <w:pStyle w:val="Code"/>
+        <w:rPr/>
+      </w:pPr>
+      <w:bookmarkStart w:id="0" w:name="__DdeLink__1037_1928192754"/>
       <w:r>
         <w:rPr/>
         <w:t>for x in range (0, 9):</w:t>
@@ -4283,6 +4415,7 @@
         <w:rPr/>
         <w:t>pad.set_led_xy_by_colour(x, 0, "off")</w:t>
       </w:r>
+      <w:bookmarkEnd w:id="0"/>
     </w:p>
     <w:p>
       <w:pPr>
@@ -6694,41 +6827,150 @@
     </w:p>
     <w:p>
       <w:pPr>
-        <w:pStyle w:val="Heading3"/>
-        <w:rPr/>
-      </w:pPr>
-      <w:r>
-        <w:rPr/>
-      </w:r>
-    </w:p>
-    <w:p>
-      <w:pPr>
-        <w:pStyle w:val="Heading3"/>
-        <w:rPr/>
-      </w:pPr>
-      <w:r>
-        <w:rPr/>
-        <w:t>Polling and Call back.</w:t>
-      </w:r>
-    </w:p>
-    <w:p>
-      <w:pPr>
-        <w:pStyle w:val="Normal"/>
-        <w:rPr/>
-      </w:pPr>
-      <w:r>
-        <w:rPr/>
-        <w:t xml:space="preserve">There a couple of different ways of checking for a user input when writing a program.  The first is called polling, which regularly scans for an input, the second is using a “call back”.  If you want to know if someone is at the front door, you could keep checking to see if anyone is there every minute or so.  This would work but would stop you doing anything else before having to check again.   Another way is to install a doorbell and wait for it to call you whilst you are doing something else. </w:t>
-      </w:r>
-    </w:p>
-    <w:p>
-      <w:pPr>
-        <w:pStyle w:val="Normal"/>
-        <w:rPr/>
-      </w:pPr>
-      <w:r>
-        <w:rPr/>
-        <w:t xml:space="preserve">We can use this idea of a call back with the Launchpad, that will run some code when a button is pressed.  The next set of code will light a pad a random colour when you press it.  </w:t>
+        <w:pStyle w:val="Normal"/>
+        <w:rPr/>
+      </w:pPr>
+      <w:r>
+        <w:rPr/>
+      </w:r>
+    </w:p>
+    <w:p>
+      <w:pPr>
+        <w:pStyle w:val="Heading2"/>
+        <w:rPr/>
+      </w:pPr>
+      <w:r>
+        <w:rPr/>
+        <w:t>Drawing App.</w:t>
+      </w:r>
+    </w:p>
+    <w:p>
+      <w:pPr>
+        <w:pStyle w:val="Normal"/>
+        <w:rPr/>
+      </w:pPr>
+      <w:r>
+        <w:rPr/>
+        <w:t xml:space="preserve">The following code will light each pressed pad a random colour.  Press the “Stop/Solo/Mute” button in the lower right-hand corner of the MK3 </w:t>
+      </w:r>
+      <w:r>
+        <w:rPr/>
+        <w:t>(other Launchpads press the bottom right pad)</w:t>
+      </w:r>
+      <w:r>
+        <w:rPr/>
+        <w:t xml:space="preserve"> to exit. </w:t>
+      </w:r>
+    </w:p>
+    <w:p>
+      <w:pPr>
+        <w:pStyle w:val="Code"/>
+        <w:rPr/>
+      </w:pPr>
+      <w:r>
+        <w:rPr/>
+        <w:t xml:space="preserve">pad.reset()    </w:t>
+      </w:r>
+    </w:p>
+    <w:p>
+      <w:pPr>
+        <w:pStyle w:val="Code"/>
+        <w:rPr/>
+      </w:pPr>
+      <w:r>
+        <w:rPr/>
+        <w:t>pad.in_ports.set_callback(pad.random_paint)</w:t>
+      </w:r>
+    </w:p>
+    <w:p>
+      <w:pPr>
+        <w:pStyle w:val="Code"/>
+        <w:rPr/>
+      </w:pPr>
+      <w:r>
+        <w:rPr/>
+        <w:t>while True:</w:t>
+      </w:r>
+    </w:p>
+    <w:p>
+      <w:pPr>
+        <w:pStyle w:val="Code"/>
+        <w:rPr/>
+      </w:pPr>
+      <w:r>
+        <w:rPr/>
+        <w:t xml:space="preserve">    </w:t>
+      </w:r>
+      <w:r>
+        <w:rPr/>
+        <w:t>if (pad.last_x &gt;= 8) and (pad.last_y == 8):</w:t>
+      </w:r>
+    </w:p>
+    <w:p>
+      <w:pPr>
+        <w:pStyle w:val="Code"/>
+        <w:rPr/>
+      </w:pPr>
+      <w:r>
+        <w:rPr/>
+        <w:t xml:space="preserve">        </w:t>
+      </w:r>
+      <w:r>
+        <w:rPr/>
+        <w:t>break</w:t>
+      </w:r>
+    </w:p>
+    <w:p>
+      <w:pPr>
+        <w:pStyle w:val="Code"/>
+        <w:rPr/>
+      </w:pPr>
+      <w:r>
+        <w:rPr/>
+        <w:t xml:space="preserve">    </w:t>
+      </w:r>
+      <w:r>
+        <w:rPr/>
+        <w:t>time.sleep(.4)</w:t>
+      </w:r>
+    </w:p>
+    <w:p>
+      <w:pPr>
+        <w:pStyle w:val="Code"/>
+        <w:rPr/>
+      </w:pPr>
+      <w:r>
+        <w:rPr/>
+        <w:t>pad.in_ports.cancel_callback()</w:t>
+      </w:r>
+    </w:p>
+    <w:p>
+      <w:pPr>
+        <w:pStyle w:val="Code"/>
+        <w:rPr/>
+      </w:pPr>
+      <w:r>
+        <w:rPr/>
+        <w:t>pad.reset()</w:t>
+      </w:r>
+    </w:p>
+    <w:p>
+      <w:pPr>
+        <w:pStyle w:val="Code"/>
+        <w:rPr/>
+      </w:pPr>
+      <w:r>
+        <w:rPr/>
+      </w:r>
+    </w:p>
+    <w:p>
+      <w:pPr>
+        <w:pStyle w:val="Normal"/>
+        <w:rPr/>
+      </w:pPr>
+      <w:r>
+        <w:rPr/>
+        <w:t>Whilst this is pretty, it’s not very useful for drawing a picture.</w:t>
       </w:r>
     </w:p>
     <w:p>
@@ -6750,32 +6992,146 @@
     </w:p>
     <w:p>
       <w:pPr>
-        <w:pStyle w:val="Code"/>
-        <w:rPr/>
-      </w:pPr>
-      <w:r>
-        <w:rPr/>
-        <w:t>pad = get_me_a_pad()</w:t>
-      </w:r>
-    </w:p>
-    <w:p>
-      <w:pPr>
-        <w:pStyle w:val="Code"/>
-        <w:rPr/>
-      </w:pPr>
-      <w:r>
-        <w:rPr/>
-        <w:t>pad.in_ports.set_callback(pad.painter_cb)</w:t>
-      </w:r>
-    </w:p>
-    <w:p>
-      <w:pPr>
-        <w:pStyle w:val="Code"/>
-        <w:rPr/>
-      </w:pPr>
-      <w:r>
-        <w:rPr/>
-        <w:t>for loop in range (30):</w:t>
+        <w:pStyle w:val="Heading3"/>
+        <w:rPr>
+          <w:i/>
+          <w:i/>
+          <w:iCs/>
+        </w:rPr>
+      </w:pPr>
+      <w:r>
+        <w:rPr>
+          <w:i/>
+          <w:iCs/>
+        </w:rPr>
+      </w:r>
+    </w:p>
+    <w:p>
+      <w:pPr>
+        <w:pStyle w:val="Heading3"/>
+        <w:rPr>
+          <w:i/>
+          <w:i/>
+          <w:iCs/>
+        </w:rPr>
+      </w:pPr>
+      <w:r>
+        <w:rPr>
+          <w:i/>
+          <w:iCs/>
+        </w:rPr>
+        <w:t>Advanced Topic -</w:t>
+      </w:r>
+      <w:r>
+        <w:rPr>
+          <w:i/>
+          <w:iCs/>
+        </w:rPr>
+        <w:t>Polling and Call back.</w:t>
+      </w:r>
+    </w:p>
+    <w:p>
+      <w:pPr>
+        <w:pStyle w:val="Normal"/>
+        <w:rPr/>
+      </w:pPr>
+      <w:r>
+        <w:rPr/>
+        <w:t xml:space="preserve">There a couple of different ways of checking for a user input when writing a program.  The first is called polling, which regularly scans for an input, the second is using a “call back”.  If you want to know if someone is at the front door, you could keep checking to see if anyone is there every minute or so.  This would work but would stop you doing anything else before having to check again.   Another way is to install a doorbell and wait for it to call you whilst you are doing something else. </w:t>
+      </w:r>
+    </w:p>
+    <w:p>
+      <w:pPr>
+        <w:pStyle w:val="Normal"/>
+        <w:rPr/>
+      </w:pPr>
+      <w:r>
+        <w:rPr/>
+        <w:t xml:space="preserve">In this instance, our main program isn’t doing </w:t>
+      </w:r>
+      <w:r>
+        <w:rPr/>
+        <w:t>much</w:t>
+      </w:r>
+      <w:r>
+        <w:rPr/>
+        <w:t xml:space="preserve"> apart from sleeping </w:t>
+      </w:r>
+      <w:r>
+        <w:rPr/>
+        <w:t>and checking if the bottom right pad  has been pressed.</w:t>
+      </w:r>
+      <w:r>
+        <w:rPr/>
+        <w:t xml:space="preserve"> </w:t>
+      </w:r>
+      <w:r>
+        <w:rPr/>
+        <w:t>T</w:t>
+      </w:r>
+      <w:r>
+        <w:rPr/>
+        <w:t xml:space="preserve">he code that does the work is inside our pylaunchpad library.  Whilst the main program is sleeping, it is getting notifications that a button has been pressed at a specific X,Y co-ordinate, picking a random colour and then turning the pad on at the same location that was pressed.  </w:t>
+      </w:r>
+    </w:p>
+    <w:p>
+      <w:pPr>
+        <w:pStyle w:val="Normal"/>
+        <w:rPr/>
+      </w:pPr>
+      <w:r>
+        <w:rPr/>
+        <w:t>There is also another piece of code in our library that handles call backs, it will run for 20 seconds before the call back is turned off:</w:t>
+      </w:r>
+    </w:p>
+    <w:p>
+      <w:pPr>
+        <w:pStyle w:val="Code"/>
+        <w:rPr/>
+      </w:pPr>
+      <w:r>
+        <w:rPr/>
+        <w:t>import pylaunchpad as lp</w:t>
+      </w:r>
+    </w:p>
+    <w:p>
+      <w:pPr>
+        <w:pStyle w:val="Code"/>
+        <w:rPr/>
+      </w:pPr>
+      <w:r>
+        <w:rPr/>
+        <w:t>import time</w:t>
+      </w:r>
+    </w:p>
+    <w:p>
+      <w:pPr>
+        <w:pStyle w:val="Code"/>
+        <w:rPr/>
+      </w:pPr>
+      <w:r>
+        <w:rPr/>
+        <w:t>pad = lp.get_me_a_pad()</w:t>
+      </w:r>
+    </w:p>
+    <w:p>
+      <w:pPr>
+        <w:pStyle w:val="Code"/>
+        <w:rPr/>
+      </w:pPr>
+      <w:r>
+        <w:rPr/>
+        <w:t>pad.in_ports.set_callback(pad.midi_in_cb)</w:t>
+      </w:r>
+    </w:p>
+    <w:p>
+      <w:pPr>
+        <w:pStyle w:val="Code"/>
+        <w:rPr/>
+      </w:pPr>
+      <w:r>
+        <w:rPr/>
+        <w:t>for loop in range(20):</w:t>
       </w:r>
     </w:p>
     <w:p>
@@ -6804,50 +7160,60 @@
     </w:p>
     <w:p>
       <w:pPr>
-        <w:pStyle w:val="Normal"/>
-        <w:rPr/>
-      </w:pPr>
-      <w:r>
-        <w:rPr/>
-      </w:r>
-    </w:p>
-    <w:p>
-      <w:pPr>
-        <w:pStyle w:val="Normal"/>
-        <w:rPr/>
-      </w:pPr>
-      <w:r>
-        <w:rPr/>
-        <w:t>In this instance, our main program isn’t doing anything apart from sleeping, the code that does the work is inside our pylaunchpad library.  Whilst the main program is sleeping, it is getting notifications that a button has been pressed at a specific X,Y co-ordinate, picking a random colour and then turning the pad on at the same location that was pressed.  The main loop will run for 30s before exiting and turning off the call back.</w:t>
-      </w:r>
-    </w:p>
-    <w:p>
-      <w:pPr>
-        <w:pStyle w:val="Normal"/>
-        <w:rPr/>
-      </w:pPr>
-      <w:r>
-        <w:rPr/>
-      </w:r>
-    </w:p>
-    <w:p>
-      <w:pPr>
-        <w:pStyle w:val="Normal"/>
-        <w:rPr/>
-      </w:pPr>
-      <w:r>
-        <w:rPr/>
-        <w:t>There is also another piece of code in our library that handles call backs, it will run for 20 seconds before the call back is turned off:</w:t>
-      </w:r>
-    </w:p>
-    <w:p>
-      <w:pPr>
-        <w:pStyle w:val="Code"/>
-        <w:rPr/>
-      </w:pPr>
-      <w:r>
-        <w:rPr/>
-        <w:t>import pylaunchpad as lp</w:t>
+        <w:pStyle w:val="Code"/>
+        <w:rPr/>
+      </w:pPr>
+      <w:r>
+        <w:rPr/>
+      </w:r>
+    </w:p>
+    <w:p>
+      <w:pPr>
+        <w:pStyle w:val="Normal"/>
+        <w:rPr/>
+      </w:pPr>
+      <w:r>
+        <w:rPr/>
+      </w:r>
+    </w:p>
+    <w:p>
+      <w:pPr>
+        <w:pStyle w:val="Normal"/>
+        <w:rPr/>
+      </w:pPr>
+      <w:r>
+        <w:rPr/>
+        <w:t>This time the X &amp; Y coordinates of the button we pressed are displayed.</w:t>
+      </w:r>
+    </w:p>
+    <w:p>
+      <w:pPr>
+        <w:pStyle w:val="Heading2"/>
+        <w:rPr/>
+      </w:pPr>
+      <w:r>
+        <w:rPr/>
+        <w:t>Mini Drawing App.</w:t>
+      </w:r>
+    </w:p>
+    <w:p>
+      <w:pPr>
+        <w:pStyle w:val="Normal"/>
+        <w:rPr/>
+      </w:pPr>
+      <w:r>
+        <w:rPr/>
+        <w:t>With a bit more code, we can select the colour we want to draw.  The colours have been predefined in the library as a list of red green and blue values. You can change them if you wish,  look in the pylaunchpad.py library for the line starting “self.painter_colours=”, you will see a list of Red, Green and Blue values.</w:t>
+      </w:r>
+    </w:p>
+    <w:p>
+      <w:pPr>
+        <w:pStyle w:val="Code"/>
+        <w:rPr/>
+      </w:pPr>
+      <w:r>
+        <w:rPr/>
+        <w:t>import pylaunchpad as pylp</w:t>
       </w:r>
     </w:p>
     <w:p>
@@ -6867,27 +7233,46 @@
       </w:pPr>
       <w:r>
         <w:rPr/>
-        <w:t>pad = lp.get_me_a_pad()</w:t>
-      </w:r>
-    </w:p>
-    <w:p>
-      <w:pPr>
-        <w:pStyle w:val="Code"/>
-        <w:rPr/>
-      </w:pPr>
-      <w:r>
-        <w:rPr/>
-        <w:t>pad.in_ports.set_callback(pad.midi_in_cb)</w:t>
-      </w:r>
-    </w:p>
-    <w:p>
-      <w:pPr>
-        <w:pStyle w:val="Code"/>
-        <w:rPr/>
-      </w:pPr>
-      <w:r>
-        <w:rPr/>
-        <w:t>for loop in range(20):</w:t>
+      </w:r>
+    </w:p>
+    <w:p>
+      <w:pPr>
+        <w:pStyle w:val="Code"/>
+        <w:rPr/>
+      </w:pPr>
+      <w:r>
+        <w:rPr/>
+        <w:t>pad = pylp.get_me_a_pad()</w:t>
+      </w:r>
+    </w:p>
+    <w:p>
+      <w:pPr>
+        <w:pStyle w:val="Code"/>
+        <w:rPr/>
+      </w:pPr>
+      <w:r>
+        <w:rPr/>
+        <w:t>pad.setup_painter_colours()</w:t>
+      </w:r>
+    </w:p>
+    <w:p>
+      <w:pPr>
+        <w:pStyle w:val="Code"/>
+        <w:rPr/>
+      </w:pPr>
+      <w:r>
+        <w:rPr/>
+        <w:t>pad.in_ports.set_callback(pad.paint_app)</w:t>
+      </w:r>
+    </w:p>
+    <w:p>
+      <w:pPr>
+        <w:pStyle w:val="Code"/>
+        <w:rPr/>
+      </w:pPr>
+      <w:r>
+        <w:rPr/>
+        <w:t>while True:</w:t>
       </w:r>
     </w:p>
     <w:p>
@@ -6901,7 +7286,35 @@
       </w:r>
       <w:r>
         <w:rPr/>
-        <w:t>time.sleep(1)</w:t>
+        <w:t>if pad.last_x &gt;= 8 and pad.last_y == 8:</w:t>
+      </w:r>
+    </w:p>
+    <w:p>
+      <w:pPr>
+        <w:pStyle w:val="Code"/>
+        <w:rPr/>
+      </w:pPr>
+      <w:r>
+        <w:rPr/>
+        <w:t xml:space="preserve">        </w:t>
+      </w:r>
+      <w:r>
+        <w:rPr/>
+        <w:t>break</w:t>
+      </w:r>
+    </w:p>
+    <w:p>
+      <w:pPr>
+        <w:pStyle w:val="Code"/>
+        <w:rPr/>
+      </w:pPr>
+      <w:r>
+        <w:rPr/>
+        <w:t xml:space="preserve">    </w:t>
+      </w:r>
+      <w:r>
+        <w:rPr/>
+        <w:t>time.sleep(.4)</w:t>
       </w:r>
     </w:p>
     <w:p>
@@ -6921,25 +7334,117 @@
       </w:pPr>
       <w:r>
         <w:rPr/>
-      </w:r>
-    </w:p>
-    <w:p>
-      <w:pPr>
-        <w:pStyle w:val="Normal"/>
-        <w:rPr/>
-      </w:pPr>
-      <w:r>
-        <w:rPr/>
-      </w:r>
-    </w:p>
-    <w:p>
-      <w:pPr>
-        <w:pStyle w:val="Normal"/>
-        <w:rPr/>
-      </w:pPr>
-      <w:r>
-        <w:rPr/>
-        <w:t>This time the X &amp; Y coordinates of the button we pressed are displayed.</w:t>
+        <w:t>pylp.save_frame(pad.painter_frame)</w:t>
+      </w:r>
+    </w:p>
+    <w:p>
+      <w:pPr>
+        <w:pStyle w:val="Code"/>
+        <w:rPr/>
+      </w:pPr>
+      <w:r>
+        <w:rPr/>
+      </w:r>
+    </w:p>
+    <w:p>
+      <w:pPr>
+        <w:pStyle w:val="Normal"/>
+        <w:rPr/>
+      </w:pPr>
+      <w:r>
+        <w:rPr/>
+      </w:r>
+    </w:p>
+    <w:p>
+      <w:pPr>
+        <w:pStyle w:val="Normal"/>
+        <w:rPr/>
+      </w:pPr>
+      <w:r>
+        <w:rPr/>
+        <w:t xml:space="preserve">The first bit of code sets the top row to a list of colours. The start colour is white.  To erase a pad, press the “User” </w:t>
+      </w:r>
+      <w:r>
+        <w:rPr/>
+        <w:t>(top right)</w:t>
+      </w:r>
+      <w:r>
+        <w:rPr/>
+        <w:t xml:space="preserve"> button, which is in effect, “off”</w:t>
+      </w:r>
+    </w:p>
+    <w:p>
+      <w:pPr>
+        <w:pStyle w:val="Normal"/>
+        <w:rPr/>
+      </w:pPr>
+      <w:r>
+        <w:rPr/>
+        <w:t>You might notice that the last line saves our drawing.  If you are using Pycharm you might notice a file called “my_picture.csv” appear.  Try this code, you can disconnect and reconnect the pad if you like to prove there’s no cheating!</w:t>
+      </w:r>
+    </w:p>
+    <w:p>
+      <w:pPr>
+        <w:pStyle w:val="Code"/>
+        <w:rPr/>
+      </w:pPr>
+      <w:r>
+        <w:rPr/>
+        <w:t>import pylaunchpad as pylp</w:t>
+      </w:r>
+    </w:p>
+    <w:p>
+      <w:pPr>
+        <w:pStyle w:val="Code"/>
+        <w:rPr/>
+      </w:pPr>
+      <w:r>
+        <w:rPr/>
+        <w:t>p</w:t>
+      </w:r>
+      <w:r>
+        <w:rPr/>
+        <w:t>ad = pylp.get_me_a_pad()</w:t>
+      </w:r>
+    </w:p>
+    <w:p>
+      <w:pPr>
+        <w:pStyle w:val="Code"/>
+        <w:rPr/>
+      </w:pPr>
+      <w:r>
+        <w:rPr/>
+        <w:t>pylp.load_frame(pad)</w:t>
+      </w:r>
+    </w:p>
+    <w:p>
+      <w:pPr>
+        <w:pStyle w:val="Code"/>
+        <w:rPr/>
+      </w:pPr>
+      <w:r>
+        <w:rPr/>
+      </w:r>
+    </w:p>
+    <w:p>
+      <w:pPr>
+        <w:pStyle w:val="Code"/>
+        <w:rPr/>
+      </w:pPr>
+      <w:r>
+        <w:rPr/>
+      </w:r>
+      <w:r>
+        <w:br w:type="page"/>
+      </w:r>
+    </w:p>
+    <w:p>
+      <w:pPr>
+        <w:pStyle w:val="Code"/>
+        <w:rPr/>
+      </w:pPr>
+      <w:r>
+        <w:rPr/>
       </w:r>
     </w:p>
     <w:p>
@@ -6949,177 +7454,16 @@
       </w:pPr>
       <w:r>
         <w:rPr/>
-        <w:t>Drawing App.</w:t>
-      </w:r>
-    </w:p>
-    <w:p>
-      <w:pPr>
-        <w:pStyle w:val="Normal"/>
-        <w:rPr/>
-      </w:pPr>
-      <w:r>
-        <w:rPr/>
-        <w:t>The following code will light each pressed pad a random colour.  Press the “Stop/Solo/Mute” button in the lower right-hand corner of the MK3 to exit. The actual drawing code is done by the main library, have a look in pylaunchpad.py for the painter_cb() method.</w:t>
-      </w:r>
-    </w:p>
-    <w:p>
-      <w:pPr>
-        <w:pStyle w:val="Code"/>
-        <w:rPr/>
-      </w:pPr>
-      <w:r>
-        <w:rPr/>
-        <w:t>pad.reset()</w:t>
-      </w:r>
-    </w:p>
-    <w:p>
-      <w:pPr>
-        <w:pStyle w:val="Code"/>
-        <w:rPr/>
-      </w:pPr>
-      <w:r>
-        <w:rPr/>
-        <w:t>pad.last_y = 0</w:t>
-      </w:r>
-    </w:p>
-    <w:p>
-      <w:pPr>
-        <w:pStyle w:val="Code"/>
-        <w:rPr/>
-      </w:pPr>
-      <w:r>
-        <w:rPr/>
-        <w:t>pad.last_x = 0</w:t>
-      </w:r>
-    </w:p>
-    <w:p>
-      <w:pPr>
-        <w:pStyle w:val="Code"/>
-        <w:rPr/>
-      </w:pPr>
-      <w:r>
-        <w:rPr/>
-        <w:t>pad.in_ports.set_callback(pad.</w:t>
-      </w:r>
-      <w:r>
-        <w:rPr/>
-        <w:t>random_paint</w:t>
-      </w:r>
-      <w:r>
-        <w:rPr/>
-        <w:t>)</w:t>
-      </w:r>
-    </w:p>
-    <w:p>
-      <w:pPr>
-        <w:pStyle w:val="Code"/>
-        <w:rPr/>
-      </w:pPr>
-      <w:r>
-        <w:rPr/>
-        <w:t xml:space="preserve">    </w:t>
-      </w:r>
-      <w:r>
-        <w:rPr/>
-        <w:t>while True:</w:t>
-      </w:r>
-    </w:p>
-    <w:p>
-      <w:pPr>
-        <w:pStyle w:val="Code"/>
-        <w:rPr/>
-      </w:pPr>
-      <w:r>
-        <w:rPr/>
-        <w:t xml:space="preserve">        </w:t>
-      </w:r>
-      <w:r>
-        <w:rPr/>
-        <w:t>if (pad.last_x == 8) and (pad.last_y == 8):</w:t>
-      </w:r>
-    </w:p>
-    <w:p>
-      <w:pPr>
-        <w:pStyle w:val="Code"/>
-        <w:rPr/>
-      </w:pPr>
-      <w:r>
-        <w:rPr/>
-        <w:t xml:space="preserve">            </w:t>
-      </w:r>
-      <w:r>
-        <w:rPr/>
-        <w:t>break</w:t>
-      </w:r>
-    </w:p>
-    <w:p>
-      <w:pPr>
-        <w:pStyle w:val="Code"/>
-        <w:rPr/>
-      </w:pPr>
-      <w:r>
-        <w:rPr/>
-        <w:t xml:space="preserve">        </w:t>
-      </w:r>
-      <w:r>
-        <w:rPr/>
-        <w:t>time.sleep(.4)</w:t>
-      </w:r>
-    </w:p>
-    <w:p>
-      <w:pPr>
-        <w:pStyle w:val="Code"/>
-        <w:rPr/>
-      </w:pPr>
-      <w:r>
-        <w:rPr/>
-        <w:t xml:space="preserve">    </w:t>
-      </w:r>
-      <w:r>
-        <w:rPr/>
-        <w:t>pad.in_ports.cancel_callback()</w:t>
-      </w:r>
-    </w:p>
-    <w:p>
-      <w:pPr>
-        <w:pStyle w:val="Code"/>
-        <w:rPr/>
-      </w:pPr>
-      <w:r>
-        <w:rPr/>
-      </w:r>
-    </w:p>
-    <w:p>
-      <w:pPr>
-        <w:pStyle w:val="Normal"/>
-        <w:rPr/>
-      </w:pPr>
-      <w:r>
-        <w:rPr/>
-        <w:t>Whilst this is pretty, it’s not very useful for drawing a picture.</w:t>
-      </w:r>
-    </w:p>
-    <w:p>
-      <w:pPr>
-        <w:pStyle w:val="Normal"/>
-        <w:rPr/>
-      </w:pPr>
-      <w:r>
-        <w:rPr/>
-      </w:r>
-    </w:p>
-    <w:p>
-      <w:pPr>
-        <w:pStyle w:val="Normal"/>
-        <w:rPr/>
-      </w:pPr>
-      <w:r>
-        <w:rPr/>
-        <w:t xml:space="preserve">With a bit more code, we can select the colour we want to draw.  The colours have been predefined in the library as a list of red green and blue values. You can change them if you wish,  </w:t>
-      </w:r>
-      <w:r>
-        <w:rPr/>
-        <w:t>look in the pylaunchpad.py library for the line starting “self.painter_colours=”, you will see a list of Red, Green and Blue values.</w:t>
+        <w:t>More quick bits of code.</w:t>
+      </w:r>
+    </w:p>
+    <w:p>
+      <w:pPr>
+        <w:pStyle w:val="Code"/>
+        <w:rPr/>
+      </w:pPr>
+      <w:r>
+        <w:rPr/>
       </w:r>
     </w:p>
     <w:p>
@@ -7139,16 +7483,7 @@
       </w:pPr>
       <w:r>
         <w:rPr/>
-        <w:t>import time</w:t>
-      </w:r>
-    </w:p>
-    <w:p>
-      <w:pPr>
-        <w:pStyle w:val="Code"/>
-        <w:rPr/>
-      </w:pPr>
-      <w:r>
-        <w:rPr/>
+        <w:t>from rotate_bmp import spin_ghost</w:t>
       </w:r>
     </w:p>
     <w:p>
@@ -7168,135 +7503,26 @@
       </w:pPr>
       <w:r>
         <w:rPr/>
-        <w:t>pad.setup_painter_colours()</w:t>
-      </w:r>
-    </w:p>
-    <w:p>
-      <w:pPr>
-        <w:pStyle w:val="Code"/>
-        <w:rPr/>
-      </w:pPr>
-      <w:r>
-        <w:rPr/>
-        <w:t>pad.in_ports.set_callback(pad.paint_</w:t>
-      </w:r>
-      <w:r>
-        <w:rPr/>
-        <w:t>app</w:t>
-      </w:r>
-      <w:r>
-        <w:rPr/>
-        <w:t>)</w:t>
-      </w:r>
-    </w:p>
-    <w:p>
-      <w:pPr>
-        <w:pStyle w:val="Code"/>
-        <w:rPr/>
-      </w:pPr>
-      <w:r>
-        <w:rPr/>
-        <w:t>while True:</w:t>
-      </w:r>
-    </w:p>
-    <w:p>
-      <w:pPr>
-        <w:pStyle w:val="Code"/>
-        <w:rPr/>
-      </w:pPr>
-      <w:r>
-        <w:rPr/>
-        <w:t xml:space="preserve">    </w:t>
-      </w:r>
-      <w:r>
-        <w:rPr/>
-        <w:t>if pad.last_x &gt;= 8 and pad.last_y == 8:</w:t>
-      </w:r>
-    </w:p>
-    <w:p>
-      <w:pPr>
-        <w:pStyle w:val="Code"/>
-        <w:rPr/>
-      </w:pPr>
-      <w:r>
-        <w:rPr/>
-        <w:t xml:space="preserve">        </w:t>
-      </w:r>
-      <w:r>
-        <w:rPr/>
-        <w:t>break</w:t>
-      </w:r>
-    </w:p>
-    <w:p>
-      <w:pPr>
-        <w:pStyle w:val="Code"/>
-        <w:rPr/>
-      </w:pPr>
-      <w:r>
-        <w:rPr/>
-        <w:t xml:space="preserve">    </w:t>
-      </w:r>
-      <w:r>
-        <w:rPr/>
-        <w:t>time.sleep(.4)</w:t>
-      </w:r>
-    </w:p>
-    <w:p>
-      <w:pPr>
-        <w:pStyle w:val="Code"/>
-        <w:rPr/>
-      </w:pPr>
-      <w:r>
-        <w:rPr/>
-        <w:t>pad.in_ports.cancel_callback()</w:t>
-      </w:r>
-    </w:p>
-    <w:p>
-      <w:pPr>
-        <w:pStyle w:val="Code"/>
-        <w:rPr/>
-      </w:pPr>
-      <w:r>
-        <w:rPr/>
-        <w:t>pylp.save_frame(pad.painter_frame)</w:t>
-      </w:r>
-    </w:p>
-    <w:p>
-      <w:pPr>
-        <w:pStyle w:val="Code"/>
-        <w:rPr/>
-      </w:pPr>
-      <w:r>
-        <w:rPr/>
-      </w:r>
-    </w:p>
-    <w:p>
-      <w:pPr>
-        <w:pStyle w:val="Normal"/>
-        <w:rPr/>
-      </w:pPr>
-      <w:r>
-        <w:rPr/>
-      </w:r>
-    </w:p>
-    <w:p>
-      <w:pPr>
-        <w:pStyle w:val="Normal"/>
-        <w:rPr/>
-      </w:pPr>
-      <w:r>
-        <w:rPr/>
-        <w:t>The first bit of code sets the top row to a list of colours. The start colour is white.  To erase a pad, press the “User” button, which is in effect, “off”</w:t>
-      </w:r>
-    </w:p>
-    <w:p>
-      <w:pPr>
-        <w:pStyle w:val="Normal"/>
-        <w:rPr/>
-      </w:pPr>
-      <w:r>
-        <w:rPr/>
-        <w:t>A more advanced version could save our drawing ready for animation later, but that’s for another day.</w:t>
+        <w:t>spin_ghost(pad)</w:t>
+      </w:r>
+    </w:p>
+    <w:p>
+      <w:pPr>
+        <w:pStyle w:val="Code"/>
+        <w:rPr/>
+      </w:pPr>
+      <w:r>
+        <w:rPr/>
+      </w:r>
+    </w:p>
+    <w:p>
+      <w:pPr>
+        <w:pStyle w:val="Normal"/>
+        <w:rPr/>
+      </w:pPr>
+      <w:r>
+        <w:rPr/>
+        <w:t>One advantage about having pictures in binary format is that we can manipulate them with relative ease.</w:t>
       </w:r>
     </w:p>
     <w:p>
@@ -7315,132 +7541,82 @@
       </w:pPr>
       <w:r>
         <w:rPr/>
-        <w:t>More quick bits of code</w:t>
-      </w:r>
-    </w:p>
-    <w:p>
-      <w:pPr>
-        <w:pStyle w:val="Code"/>
-        <w:rPr/>
-      </w:pPr>
-      <w:r>
-        <w:rPr/>
-      </w:r>
-    </w:p>
-    <w:p>
-      <w:pPr>
-        <w:pStyle w:val="Code"/>
-        <w:rPr/>
-      </w:pPr>
-      <w:r>
-        <w:rPr/>
-        <w:t>import pylaunchpad as pylp</w:t>
-      </w:r>
-    </w:p>
-    <w:p>
-      <w:pPr>
-        <w:pStyle w:val="Code"/>
-        <w:rPr/>
-      </w:pPr>
-      <w:r>
-        <w:rPr/>
-        <w:t>from rotate_bmp import spin_ghost</w:t>
-      </w:r>
-    </w:p>
-    <w:p>
-      <w:pPr>
-        <w:pStyle w:val="Code"/>
-        <w:rPr/>
-      </w:pPr>
-      <w:r>
-        <w:rPr/>
-        <w:t>pad = pylp.get_me_a_pad()</w:t>
-      </w:r>
-    </w:p>
-    <w:p>
-      <w:pPr>
-        <w:pStyle w:val="Code"/>
-        <w:rPr/>
-      </w:pPr>
-      <w:r>
-        <w:rPr/>
-        <w:t>spin_ghost(pad)</w:t>
-      </w:r>
-    </w:p>
-    <w:p>
-      <w:pPr>
-        <w:pStyle w:val="Code"/>
-        <w:rPr/>
-      </w:pPr>
-      <w:r>
-        <w:rPr/>
-      </w:r>
-    </w:p>
-    <w:p>
-      <w:pPr>
-        <w:pStyle w:val="Normal"/>
-        <w:rPr/>
-      </w:pPr>
-      <w:r>
-        <w:rPr/>
-        <w:t>One advantage about having pictures in binary format is that we can manipulate them with relative ease.</w:t>
-      </w:r>
-    </w:p>
-    <w:p>
-      <w:pPr>
-        <w:pStyle w:val="Normal"/>
-        <w:rPr/>
-      </w:pPr>
-      <w:r>
-        <w:rPr/>
-      </w:r>
-      <w:bookmarkStart w:id="0" w:name="_GoBack"/>
+        <w:t>Fancy lighting.</w:t>
+      </w:r>
+    </w:p>
+    <w:p>
+      <w:pPr>
+        <w:pStyle w:val="Code"/>
+        <w:rPr/>
+      </w:pPr>
       <w:bookmarkStart w:id="1" w:name="_GoBack"/>
       <w:bookmarkEnd w:id="1"/>
-    </w:p>
-    <w:p>
-      <w:pPr>
-        <w:pStyle w:val="Normal"/>
-        <w:rPr/>
-      </w:pPr>
-      <w:r>
-        <w:rPr/>
-        <w:t>rainbow_pad(launchpad)</w:t>
-      </w:r>
-    </w:p>
-    <w:p>
-      <w:pPr>
-        <w:pStyle w:val="Normal"/>
-        <w:rPr/>
-      </w:pPr>
-      <w:r>
-        <w:rPr/>
-        <w:t>rainbow_cycle(launchpad)</w:t>
-      </w:r>
-    </w:p>
-    <w:p>
-      <w:pPr>
-        <w:pStyle w:val="Normal"/>
-        <w:rPr/>
-      </w:pPr>
-      <w:r>
-        <w:rPr/>
-        <w:t>theatre_chase(launchpad, 40, 50, 10, step=3)</w:t>
-      </w:r>
-    </w:p>
-    <w:p>
-      <w:pPr>
-        <w:pStyle w:val="Normal"/>
-        <w:rPr/>
-      </w:pPr>
-      <w:r>
-        <w:rPr/>
-        <w:t>theater_chase_rainbow(launchpad)</w:t>
-      </w:r>
-    </w:p>
-    <w:p>
-      <w:pPr>
-        <w:pStyle w:val="Normal"/>
+      <w:r>
+        <w:rPr/>
+        <w:t>import arduinoPort as ap</w:t>
+      </w:r>
+    </w:p>
+    <w:p>
+      <w:pPr>
+        <w:pStyle w:val="Code"/>
+        <w:rPr/>
+      </w:pPr>
+      <w:r>
+        <w:rPr/>
+        <w:t>pad = pylp.get_me_a_pad()</w:t>
+      </w:r>
+    </w:p>
+    <w:p>
+      <w:pPr>
+        <w:pStyle w:val="Code"/>
+        <w:rPr/>
+      </w:pPr>
+      <w:r>
+        <w:rPr/>
+        <w:t>ap.rainbow_pad(pad)</w:t>
+      </w:r>
+    </w:p>
+    <w:p>
+      <w:pPr>
+        <w:pStyle w:val="Code"/>
+        <w:rPr/>
+      </w:pPr>
+      <w:r>
+        <w:rPr/>
+        <w:t>ap.theatre_chase(pad,63, 12, 55)</w:t>
+      </w:r>
+    </w:p>
+    <w:p>
+      <w:pPr>
+        <w:pStyle w:val="Code"/>
+        <w:rPr/>
+      </w:pPr>
+      <w:r>
+        <w:rPr/>
+        <w:t>ap.</w:t>
+      </w:r>
+      <w:r>
+        <w:rPr/>
+        <w:t>rainbow_cycle(pad)</w:t>
+      </w:r>
+    </w:p>
+    <w:p>
+      <w:pPr>
+        <w:pStyle w:val="Code"/>
+        <w:rPr/>
+      </w:pPr>
+      <w:r>
+        <w:rPr/>
+        <w:t>ap.</w:t>
+      </w:r>
+      <w:r>
+        <w:rPr/>
+        <w:t>theater_chase_rainbow(pad)</w:t>
+      </w:r>
+    </w:p>
+    <w:p>
+      <w:pPr>
+        <w:pStyle w:val="Code"/>
         <w:rPr/>
       </w:pPr>
       <w:r>
@@ -7454,6 +7630,15 @@
       </w:pPr>
       <w:r>
         <w:rPr/>
+      </w:r>
+    </w:p>
+    <w:p>
+      <w:pPr>
+        <w:pStyle w:val="Heading2"/>
+        <w:rPr/>
+      </w:pPr>
+      <w:r>
+        <w:rPr/>
         <w:t>Wrapping Up.</w:t>
       </w:r>
     </w:p>
@@ -7465,6 +7650,16 @@
       <w:r>
         <w:rPr/>
         <w:t>The launchpad is a very versatile device and we have only scratched the surface on coding it.  Many electronic devices that have displays, controls / buttons use very similar ideas that are easy to take for granted.  From the screen on your phone, to the HD TV, controlling individual red, green, blue lights that make up a single a pixel, that in turn make up rows and columns that form pictures, there is some code whose job is just to light them up, or send us X and Y coordinates of where you pressed, so that another piece of code can take some action.</w:t>
+      </w:r>
+    </w:p>
+    <w:p>
+      <w:pPr>
+        <w:pStyle w:val="Normal"/>
+        <w:rPr/>
+      </w:pPr>
+      <w:r>
+        <w:rPr/>
+        <w:t>Software like Ableton is really just a much more complex version of what we have done today, but the basic ideas are the same.</w:t>
       </w:r>
     </w:p>
     <w:p>
@@ -7509,14 +7704,12 @@
       <w:t xml:space="preserve">Page </w:t>
     </w:r>
     <w:r>
-      <w:rPr>
-        <w:color w:val="4472C4" w:themeColor="accent1"/>
-      </w:rPr>
+      <w:rPr/>
       <w:fldChar w:fldCharType="begin"/>
     </w:r>
     <w:r>
       <w:rPr/>
-      <w:instrText> PAGE \* ARABIC </w:instrText>
+      <w:instrText> PAGE </w:instrText>
     </w:r>
     <w:r>
       <w:rPr/>
@@ -7524,7 +7717,7 @@
     </w:r>
     <w:r>
       <w:rPr/>
-      <w:t>14</w:t>
+      <w:t>13</w:t>
     </w:r>
     <w:r>
       <w:rPr/>
@@ -7537,14 +7730,12 @@
       <w:t xml:space="preserve"> of </w:t>
     </w:r>
     <w:r>
-      <w:rPr>
-        <w:color w:val="4472C4" w:themeColor="accent1"/>
-      </w:rPr>
+      <w:rPr/>
       <w:fldChar w:fldCharType="begin"/>
     </w:r>
     <w:r>
       <w:rPr/>
-      <w:instrText> NUMPAGES \* ARABIC </w:instrText>
+      <w:instrText> NUMPAGES </w:instrText>
     </w:r>
     <w:r>
       <w:rPr/>
@@ -7577,7 +7768,6 @@
     <w:rPrDefault>
       <w:rPr>
         <w:rFonts w:ascii="Calibri" w:hAnsi="Calibri" w:eastAsia="Calibri" w:cs="" w:asciiTheme="minorHAnsi" w:cstheme="minorBidi" w:eastAsiaTheme="minorHAnsi" w:hAnsiTheme="minorHAnsi"/>
-        <w:sz w:val="22"/>
         <w:szCs w:val="22"/>
         <w:lang w:val="en-GB" w:eastAsia="en-US" w:bidi="ar-SA"/>
       </w:rPr>
@@ -8184,6 +8374,11 @@
     <w:qFormat/>
     <w:rPr/>
   </w:style>
+  <w:style w:type="character" w:styleId="ListLabel2">
+    <w:name w:val="ListLabel 2"/>
+    <w:qFormat/>
+    <w:rPr/>
+  </w:style>
   <w:style w:type="paragraph" w:styleId="Heading">
     <w:name w:val="Heading"/>
     <w:basedOn w:val="Normal"/>
@@ -8343,6 +8538,28 @@
       <w:rFonts w:ascii="Segoe UI" w:hAnsi="Segoe UI" w:cs="Segoe UI"/>
       <w:sz w:val="18"/>
       <w:szCs w:val="18"/>
+    </w:rPr>
+  </w:style>
+  <w:style w:type="paragraph" w:styleId="TableContents">
+    <w:name w:val="Table Contents"/>
+    <w:basedOn w:val="Normal"/>
+    <w:qFormat/>
+    <w:pPr>
+      <w:suppressLineNumbers/>
+    </w:pPr>
+    <w:rPr/>
+  </w:style>
+  <w:style w:type="paragraph" w:styleId="TableHeading">
+    <w:name w:val="Table Heading"/>
+    <w:basedOn w:val="TableContents"/>
+    <w:qFormat/>
+    <w:pPr>
+      <w:suppressLineNumbers/>
+      <w:jc w:val="center"/>
+    </w:pPr>
+    <w:rPr>
+      <w:b/>
+      <w:bCs/>
     </w:rPr>
   </w:style>
   <w:style w:type="numbering" w:styleId="NoList" w:default="1">

</xml_diff>

<commit_message>
More doc updates and separate listings only document. Added max_x member to handle Launchpad Pro's extra column of pads Separate file for drawing the Christmas tree.
</commit_message>
<xml_diff>
--- a/PopUpShop Workshop.docx
+++ b/PopUpShop Workshop.docx
@@ -381,17 +381,17 @@
       </w:pPr>
       <w:r>
         <w:rPr/>
-        <w:t xml:space="preserve">import pylaunchpad as pylp  # Launchpad library, handles input and output  </w:t>
-      </w:r>
-    </w:p>
-    <w:p>
-      <w:pPr>
-        <w:pStyle w:val="Code"/>
-        <w:rPr/>
-      </w:pPr>
-      <w:r>
-        <w:rPr/>
-        <w:t>pad = pylp.get_me_a_pad()  #  Scan midi ports for a Launchpad and connect</w:t>
+        <w:t xml:space="preserve">import pylaunchpad as lp  # Launchpad library, handles input and output  </w:t>
+      </w:r>
+    </w:p>
+    <w:p>
+      <w:pPr>
+        <w:pStyle w:val="Code"/>
+        <w:rPr/>
+      </w:pPr>
+      <w:r>
+        <w:rPr/>
+        <w:t>pad = lp.get_me_a_pad()  #  Scan midi ports for a Launchpad and connect</w:t>
       </w:r>
     </w:p>
     <w:p>
@@ -1384,11 +1384,7 @@
       </w:pPr>
       <w:r>
         <w:rPr/>
-        <w:t xml:space="preserve">What about white light?  Can you think how we might turn a pad to be white? </w:t>
-      </w:r>
-      <w:r>
-        <w:rPr/>
-        <w:t>Try this:</w:t>
+        <w:t>What about white light?  Can you think how we might turn a pad to be white? Try this:</w:t>
       </w:r>
     </w:p>
     <w:p>
@@ -1746,17 +1742,29 @@
       </w:pPr>
       <w:r>
         <w:rPr/>
-        <w:t>Displaying Messages.</w:t>
-      </w:r>
-    </w:p>
-    <w:p>
-      <w:pPr>
-        <w:pStyle w:val="Normal"/>
-        <w:rPr/>
-      </w:pPr>
-      <w:r>
-        <w:rPr/>
-        <w:t>What about displaying messages on the Launchpad, or even shapes?  How can we do that?</w:t>
+        <w:t>Whole Letters</w:t>
+      </w:r>
+      <w:r>
+        <w:rPr/>
+        <w:t>.</w:t>
+      </w:r>
+    </w:p>
+    <w:p>
+      <w:pPr>
+        <w:pStyle w:val="Normal"/>
+        <w:rPr/>
+      </w:pPr>
+      <w:r>
+        <w:rPr/>
+        <w:t xml:space="preserve">What about displaying </w:t>
+      </w:r>
+      <w:r>
+        <w:rPr/>
+        <w:t>text,</w:t>
+      </w:r>
+      <w:r>
+        <w:rPr/>
+        <w:t xml:space="preserve"> messages or even shapes?  How can we do that?</w:t>
       </w:r>
     </w:p>
     <w:p>
@@ -1852,6 +1860,87 @@
       </w:pPr>
       <w:r>
         <w:rPr/>
+      </w:r>
+    </w:p>
+    <w:p>
+      <w:pPr>
+        <w:pStyle w:val="Normal"/>
+        <w:rPr/>
+      </w:pPr>
+      <w:r>
+        <w:rPr/>
+      </w:r>
+    </w:p>
+    <w:p>
+      <w:pPr>
+        <w:pStyle w:val="Normal"/>
+        <w:rPr/>
+      </w:pPr>
+      <w:r>
+        <w:rPr/>
+      </w:r>
+    </w:p>
+    <w:p>
+      <w:pPr>
+        <w:pStyle w:val="Normal"/>
+        <w:rPr/>
+      </w:pPr>
+      <w:r>
+        <w:rPr/>
+      </w:r>
+    </w:p>
+    <w:p>
+      <w:pPr>
+        <w:pStyle w:val="Normal"/>
+        <w:rPr/>
+      </w:pPr>
+      <w:r>
+        <w:rPr/>
+      </w:r>
+    </w:p>
+    <w:p>
+      <w:pPr>
+        <w:pStyle w:val="Normal"/>
+        <w:rPr/>
+      </w:pPr>
+      <w:r>
+        <w:rPr/>
+      </w:r>
+    </w:p>
+    <w:p>
+      <w:pPr>
+        <w:pStyle w:val="Normal"/>
+        <w:rPr/>
+      </w:pPr>
+      <w:r>
+        <w:rPr/>
+      </w:r>
+    </w:p>
+    <w:p>
+      <w:pPr>
+        <w:pStyle w:val="Normal"/>
+        <w:rPr/>
+      </w:pPr>
+      <w:r>
+        <w:rPr/>
+      </w:r>
+    </w:p>
+    <w:p>
+      <w:pPr>
+        <w:pStyle w:val="Normal"/>
+        <w:rPr/>
+      </w:pPr>
+      <w:r>
+        <w:rPr/>
+      </w:r>
+    </w:p>
+    <w:p>
+      <w:pPr>
+        <w:pStyle w:val="Normal"/>
+        <w:rPr/>
+      </w:pPr>
+      <w:r>
+        <w:rPr/>
         <w:t>When we select a shape or letter from GurgleApps, it gives us a set of codes, which are in Hexadecimal (“hex” for short), or base 16</w:t>
       </w:r>
     </w:p>
@@ -1955,6 +2044,15 @@
       </w:pPr>
       <w:r>
         <w:rPr/>
+      </w:r>
+    </w:p>
+    <w:p>
+      <w:pPr>
+        <w:pStyle w:val="Normal"/>
+        <w:rPr/>
+      </w:pPr>
+      <w:r>
+        <w:rPr/>
         <w:t>Comparing columns in Decimal (base 10), Binary (base 2) and Hexadecimal (base 16)</w:t>
       </w:r>
     </w:p>
@@ -1973,21 +2071,21 @@
         <w:tblLook w:firstRow="1" w:noVBand="1" w:lastRow="0" w:firstColumn="1" w:lastColumn="0" w:noHBand="0" w:val="04a0"/>
       </w:tblPr>
       <w:tblGrid>
-        <w:gridCol w:w="973"/>
+        <w:gridCol w:w="972"/>
         <w:gridCol w:w="1332"/>
         <w:gridCol w:w="1220"/>
         <w:gridCol w:w="1350"/>
-        <w:gridCol w:w="1075"/>
-        <w:gridCol w:w="850"/>
+        <w:gridCol w:w="1074"/>
+        <w:gridCol w:w="849"/>
         <w:gridCol w:w="560"/>
-        <w:gridCol w:w="775"/>
-        <w:gridCol w:w="1278"/>
+        <w:gridCol w:w="774"/>
+        <w:gridCol w:w="1281"/>
       </w:tblGrid>
       <w:tr>
         <w:trPr/>
         <w:tc>
           <w:tcPr>
-            <w:tcW w:w="973" w:type="dxa"/>
+            <w:tcW w:w="972" w:type="dxa"/>
             <w:tcBorders/>
             <w:shd w:fill="auto" w:val="clear"/>
           </w:tcPr>
@@ -2059,7 +2157,7 @@
         </w:tc>
         <w:tc>
           <w:tcPr>
-            <w:tcW w:w="1075" w:type="dxa"/>
+            <w:tcW w:w="1074" w:type="dxa"/>
             <w:tcBorders/>
             <w:shd w:fill="auto" w:val="clear"/>
           </w:tcPr>
@@ -2077,7 +2175,7 @@
         </w:tc>
         <w:tc>
           <w:tcPr>
-            <w:tcW w:w="850" w:type="dxa"/>
+            <w:tcW w:w="849" w:type="dxa"/>
             <w:tcBorders/>
             <w:shd w:fill="auto" w:val="clear"/>
           </w:tcPr>
@@ -2113,7 +2211,7 @@
         </w:tc>
         <w:tc>
           <w:tcPr>
-            <w:tcW w:w="775" w:type="dxa"/>
+            <w:tcW w:w="774" w:type="dxa"/>
             <w:tcBorders/>
             <w:shd w:fill="auto" w:val="clear"/>
           </w:tcPr>
@@ -2131,7 +2229,7 @@
         </w:tc>
         <w:tc>
           <w:tcPr>
-            <w:tcW w:w="1278" w:type="dxa"/>
+            <w:tcW w:w="1281" w:type="dxa"/>
             <w:tcBorders/>
             <w:shd w:fill="auto" w:val="clear"/>
           </w:tcPr>
@@ -2152,7 +2250,7 @@
         <w:trPr/>
         <w:tc>
           <w:tcPr>
-            <w:tcW w:w="973" w:type="dxa"/>
+            <w:tcW w:w="972" w:type="dxa"/>
             <w:tcBorders>
               <w:top w:val="nil"/>
             </w:tcBorders>
@@ -2232,7 +2330,7 @@
         </w:tc>
         <w:tc>
           <w:tcPr>
-            <w:tcW w:w="1075" w:type="dxa"/>
+            <w:tcW w:w="1074" w:type="dxa"/>
             <w:tcBorders>
               <w:top w:val="nil"/>
             </w:tcBorders>
@@ -2252,7 +2350,7 @@
         </w:tc>
         <w:tc>
           <w:tcPr>
-            <w:tcW w:w="850" w:type="dxa"/>
+            <w:tcW w:w="849" w:type="dxa"/>
             <w:tcBorders>
               <w:top w:val="nil"/>
             </w:tcBorders>
@@ -2292,7 +2390,7 @@
         </w:tc>
         <w:tc>
           <w:tcPr>
-            <w:tcW w:w="775" w:type="dxa"/>
+            <w:tcW w:w="774" w:type="dxa"/>
             <w:tcBorders>
               <w:top w:val="nil"/>
             </w:tcBorders>
@@ -2312,7 +2410,7 @@
         </w:tc>
         <w:tc>
           <w:tcPr>
-            <w:tcW w:w="1278" w:type="dxa"/>
+            <w:tcW w:w="1281" w:type="dxa"/>
             <w:tcBorders>
               <w:top w:val="nil"/>
             </w:tcBorders>
@@ -2335,7 +2433,7 @@
         <w:trPr/>
         <w:tc>
           <w:tcPr>
-            <w:tcW w:w="973" w:type="dxa"/>
+            <w:tcW w:w="972" w:type="dxa"/>
             <w:tcBorders/>
             <w:shd w:fill="auto" w:val="clear"/>
           </w:tcPr>
@@ -2407,7 +2505,7 @@
         </w:tc>
         <w:tc>
           <w:tcPr>
-            <w:tcW w:w="1075" w:type="dxa"/>
+            <w:tcW w:w="1074" w:type="dxa"/>
             <w:tcBorders/>
             <w:shd w:fill="auto" w:val="clear"/>
           </w:tcPr>
@@ -2425,7 +2523,7 @@
         </w:tc>
         <w:tc>
           <w:tcPr>
-            <w:tcW w:w="850" w:type="dxa"/>
+            <w:tcW w:w="849" w:type="dxa"/>
             <w:tcBorders/>
             <w:shd w:fill="auto" w:val="clear"/>
           </w:tcPr>
@@ -2461,7 +2559,7 @@
         </w:tc>
         <w:tc>
           <w:tcPr>
-            <w:tcW w:w="775" w:type="dxa"/>
+            <w:tcW w:w="774" w:type="dxa"/>
             <w:tcBorders/>
             <w:shd w:fill="auto" w:val="clear"/>
           </w:tcPr>
@@ -2479,7 +2577,7 @@
         </w:tc>
         <w:tc>
           <w:tcPr>
-            <w:tcW w:w="1278" w:type="dxa"/>
+            <w:tcW w:w="1281" w:type="dxa"/>
             <w:tcBorders/>
             <w:shd w:fill="auto" w:val="clear"/>
           </w:tcPr>
@@ -2540,15 +2638,15 @@
         <w:tblLook w:firstRow="1" w:noVBand="1" w:lastRow="0" w:firstColumn="1" w:lastColumn="0" w:noHBand="0" w:val="04a0"/>
       </w:tblPr>
       <w:tblGrid>
-        <w:gridCol w:w="2832"/>
-        <w:gridCol w:w="2973"/>
-        <w:gridCol w:w="3211"/>
+        <w:gridCol w:w="2831"/>
+        <w:gridCol w:w="2972"/>
+        <w:gridCol w:w="3213"/>
       </w:tblGrid>
       <w:tr>
         <w:trPr/>
         <w:tc>
           <w:tcPr>
-            <w:tcW w:w="2832" w:type="dxa"/>
+            <w:tcW w:w="2831" w:type="dxa"/>
             <w:tcBorders/>
             <w:shd w:fill="auto" w:val="clear"/>
           </w:tcPr>
@@ -2567,7 +2665,7 @@
         </w:tc>
         <w:tc>
           <w:tcPr>
-            <w:tcW w:w="2973" w:type="dxa"/>
+            <w:tcW w:w="2972" w:type="dxa"/>
             <w:tcBorders/>
             <w:shd w:fill="auto" w:val="clear"/>
           </w:tcPr>
@@ -2585,7 +2683,7 @@
         </w:tc>
         <w:tc>
           <w:tcPr>
-            <w:tcW w:w="3211" w:type="dxa"/>
+            <w:tcW w:w="3213" w:type="dxa"/>
             <w:tcBorders/>
             <w:shd w:fill="auto" w:val="clear"/>
           </w:tcPr>
@@ -2606,7 +2704,7 @@
         <w:trPr/>
         <w:tc>
           <w:tcPr>
-            <w:tcW w:w="2832" w:type="dxa"/>
+            <w:tcW w:w="2831" w:type="dxa"/>
             <w:tcBorders/>
             <w:shd w:fill="auto" w:val="clear"/>
           </w:tcPr>
@@ -2624,7 +2722,7 @@
         </w:tc>
         <w:tc>
           <w:tcPr>
-            <w:tcW w:w="2973" w:type="dxa"/>
+            <w:tcW w:w="2972" w:type="dxa"/>
             <w:tcBorders/>
             <w:shd w:fill="auto" w:val="clear"/>
           </w:tcPr>
@@ -2642,7 +2740,7 @@
         </w:tc>
         <w:tc>
           <w:tcPr>
-            <w:tcW w:w="3211" w:type="dxa"/>
+            <w:tcW w:w="3213" w:type="dxa"/>
             <w:tcBorders/>
             <w:shd w:fill="auto" w:val="clear"/>
           </w:tcPr>
@@ -2675,7 +2773,7 @@
         <w:trPr/>
         <w:tc>
           <w:tcPr>
-            <w:tcW w:w="2832" w:type="dxa"/>
+            <w:tcW w:w="2831" w:type="dxa"/>
             <w:tcBorders/>
             <w:shd w:fill="auto" w:val="clear"/>
           </w:tcPr>
@@ -2693,7 +2791,7 @@
         </w:tc>
         <w:tc>
           <w:tcPr>
-            <w:tcW w:w="2973" w:type="dxa"/>
+            <w:tcW w:w="2972" w:type="dxa"/>
             <w:tcBorders/>
             <w:shd w:fill="auto" w:val="clear"/>
           </w:tcPr>
@@ -2711,7 +2809,7 @@
         </w:tc>
         <w:tc>
           <w:tcPr>
-            <w:tcW w:w="3211" w:type="dxa"/>
+            <w:tcW w:w="3213" w:type="dxa"/>
             <w:tcBorders/>
             <w:shd w:fill="auto" w:val="clear"/>
           </w:tcPr>
@@ -2756,7 +2854,7 @@
         <w:trPr/>
         <w:tc>
           <w:tcPr>
-            <w:tcW w:w="2832" w:type="dxa"/>
+            <w:tcW w:w="2831" w:type="dxa"/>
             <w:tcBorders/>
             <w:shd w:fill="auto" w:val="clear"/>
           </w:tcPr>
@@ -2774,7 +2872,7 @@
         </w:tc>
         <w:tc>
           <w:tcPr>
-            <w:tcW w:w="2973" w:type="dxa"/>
+            <w:tcW w:w="2972" w:type="dxa"/>
             <w:tcBorders/>
             <w:shd w:fill="auto" w:val="clear"/>
           </w:tcPr>
@@ -2792,7 +2890,7 @@
         </w:tc>
         <w:tc>
           <w:tcPr>
-            <w:tcW w:w="3211" w:type="dxa"/>
+            <w:tcW w:w="3213" w:type="dxa"/>
             <w:tcBorders/>
             <w:shd w:fill="auto" w:val="clear"/>
           </w:tcPr>
@@ -2833,7 +2931,7 @@
         <w:trPr/>
         <w:tc>
           <w:tcPr>
-            <w:tcW w:w="2832" w:type="dxa"/>
+            <w:tcW w:w="2831" w:type="dxa"/>
             <w:tcBorders/>
             <w:shd w:fill="auto" w:val="clear"/>
           </w:tcPr>
@@ -2851,7 +2949,7 @@
         </w:tc>
         <w:tc>
           <w:tcPr>
-            <w:tcW w:w="2973" w:type="dxa"/>
+            <w:tcW w:w="2972" w:type="dxa"/>
             <w:tcBorders/>
             <w:shd w:fill="auto" w:val="clear"/>
           </w:tcPr>
@@ -2869,7 +2967,7 @@
         </w:tc>
         <w:tc>
           <w:tcPr>
-            <w:tcW w:w="3211" w:type="dxa"/>
+            <w:tcW w:w="3213" w:type="dxa"/>
             <w:tcBorders/>
             <w:shd w:fill="auto" w:val="clear"/>
           </w:tcPr>
@@ -2898,7 +2996,7 @@
         <w:trPr/>
         <w:tc>
           <w:tcPr>
-            <w:tcW w:w="2832" w:type="dxa"/>
+            <w:tcW w:w="2831" w:type="dxa"/>
             <w:tcBorders/>
             <w:shd w:fill="auto" w:val="clear"/>
           </w:tcPr>
@@ -2916,7 +3014,7 @@
         </w:tc>
         <w:tc>
           <w:tcPr>
-            <w:tcW w:w="2973" w:type="dxa"/>
+            <w:tcW w:w="2972" w:type="dxa"/>
             <w:tcBorders/>
             <w:shd w:fill="auto" w:val="clear"/>
           </w:tcPr>
@@ -2934,7 +3032,7 @@
         </w:tc>
         <w:tc>
           <w:tcPr>
-            <w:tcW w:w="3211" w:type="dxa"/>
+            <w:tcW w:w="3213" w:type="dxa"/>
             <w:tcBorders/>
             <w:shd w:fill="auto" w:val="clear"/>
           </w:tcPr>
@@ -2975,7 +3073,7 @@
         <w:trPr/>
         <w:tc>
           <w:tcPr>
-            <w:tcW w:w="2832" w:type="dxa"/>
+            <w:tcW w:w="2831" w:type="dxa"/>
             <w:tcBorders/>
             <w:shd w:fill="auto" w:val="clear"/>
           </w:tcPr>
@@ -2993,7 +3091,7 @@
         </w:tc>
         <w:tc>
           <w:tcPr>
-            <w:tcW w:w="2973" w:type="dxa"/>
+            <w:tcW w:w="2972" w:type="dxa"/>
             <w:tcBorders/>
             <w:shd w:fill="auto" w:val="clear"/>
           </w:tcPr>
@@ -3011,7 +3109,7 @@
         </w:tc>
         <w:tc>
           <w:tcPr>
-            <w:tcW w:w="3211" w:type="dxa"/>
+            <w:tcW w:w="3213" w:type="dxa"/>
             <w:tcBorders/>
             <w:shd w:fill="auto" w:val="clear"/>
           </w:tcPr>
@@ -3052,7 +3150,7 @@
         <w:trPr/>
         <w:tc>
           <w:tcPr>
-            <w:tcW w:w="2832" w:type="dxa"/>
+            <w:tcW w:w="2831" w:type="dxa"/>
             <w:tcBorders/>
             <w:shd w:fill="auto" w:val="clear"/>
           </w:tcPr>
@@ -3070,7 +3168,7 @@
         </w:tc>
         <w:tc>
           <w:tcPr>
-            <w:tcW w:w="2973" w:type="dxa"/>
+            <w:tcW w:w="2972" w:type="dxa"/>
             <w:tcBorders/>
             <w:shd w:fill="auto" w:val="clear"/>
           </w:tcPr>
@@ -3088,7 +3186,7 @@
         </w:tc>
         <w:tc>
           <w:tcPr>
-            <w:tcW w:w="3211" w:type="dxa"/>
+            <w:tcW w:w="3213" w:type="dxa"/>
             <w:tcBorders/>
             <w:shd w:fill="auto" w:val="clear"/>
           </w:tcPr>
@@ -3129,7 +3227,7 @@
         <w:trPr/>
         <w:tc>
           <w:tcPr>
-            <w:tcW w:w="2832" w:type="dxa"/>
+            <w:tcW w:w="2831" w:type="dxa"/>
             <w:tcBorders/>
             <w:shd w:fill="auto" w:val="clear"/>
           </w:tcPr>
@@ -3147,7 +3245,7 @@
         </w:tc>
         <w:tc>
           <w:tcPr>
-            <w:tcW w:w="2973" w:type="dxa"/>
+            <w:tcW w:w="2972" w:type="dxa"/>
             <w:tcBorders/>
             <w:shd w:fill="auto" w:val="clear"/>
           </w:tcPr>
@@ -3165,7 +3263,7 @@
         </w:tc>
         <w:tc>
           <w:tcPr>
-            <w:tcW w:w="3211" w:type="dxa"/>
+            <w:tcW w:w="3213" w:type="dxa"/>
             <w:tcBorders/>
             <w:shd w:fill="auto" w:val="clear"/>
           </w:tcPr>
@@ -3245,7 +3343,15 @@
       </w:pPr>
       <w:r>
         <w:rPr/>
-        <w:t>Displaying on the launchpad.</w:t>
+        <w:t xml:space="preserve">Displaying </w:t>
+      </w:r>
+      <w:r>
+        <w:rPr/>
+        <w:t xml:space="preserve">a letter </w:t>
+      </w:r>
+      <w:r>
+        <w:rPr/>
+        <w:t>on the launchpad.</w:t>
       </w:r>
     </w:p>
     <w:p>
@@ -3792,11 +3898,7 @@
       </w:pPr>
       <w:r>
         <w:rPr/>
-        <w:t xml:space="preserve">The Launchpad can scroll text itself using special midi messages, but for now the library uses its own code. </w:t>
-      </w:r>
-      <w:r>
-        <w:rPr/>
-        <w:t>It can also make pads flash and fade.  More details can be found in the Programmers reference  guide.</w:t>
+        <w:t>The Launchpad can scroll text itself using special midi messages, but for now the library uses its own code. It can also make pads flash and fade.  More details can be found in the Programmers reference  guide.</w:t>
       </w:r>
     </w:p>
     <w:p>
@@ -4162,15 +4264,7 @@
       </w:pPr>
       <w:r>
         <w:rPr/>
-        <w:t xml:space="preserve">import pylaunchpad as </w:t>
-      </w:r>
-      <w:r>
-        <w:rPr/>
-        <w:t>py</w:t>
-      </w:r>
-      <w:r>
-        <w:rPr/>
-        <w:t>lp</w:t>
+        <w:t>import pylaunchpad as lp</w:t>
       </w:r>
     </w:p>
     <w:p>
@@ -4190,15 +4284,7 @@
       </w:pPr>
       <w:r>
         <w:rPr/>
-        <w:t xml:space="preserve">pad = </w:t>
-      </w:r>
-      <w:r>
-        <w:rPr/>
-        <w:t>py</w:t>
-      </w:r>
-      <w:r>
-        <w:rPr/>
-        <w:t>lp.get_me_a_pad()</w:t>
+        <w:t>pad = lp.get_me_a_pad()</w:t>
       </w:r>
     </w:p>
     <w:p>
@@ -4324,15 +4410,7 @@
       </w:pPr>
       <w:r>
         <w:rPr/>
-        <w:t xml:space="preserve">import pylaunchpad as </w:t>
-      </w:r>
-      <w:r>
-        <w:rPr/>
-        <w:t>py</w:t>
-      </w:r>
-      <w:r>
-        <w:rPr/>
-        <w:t>lp</w:t>
+        <w:t>import pylaunchpad as lp</w:t>
       </w:r>
     </w:p>
     <w:p>
@@ -4352,15 +4430,7 @@
       </w:pPr>
       <w:r>
         <w:rPr/>
-        <w:t xml:space="preserve">pad = </w:t>
-      </w:r>
-      <w:r>
-        <w:rPr/>
-        <w:t>py</w:t>
-      </w:r>
-      <w:r>
-        <w:rPr/>
-        <w:t>lp.get_me_a_pad()</w:t>
+        <w:t>pad = lp.get_me_a_pad()</w:t>
       </w:r>
     </w:p>
     <w:p>
@@ -6851,15 +6921,7 @@
       </w:pPr>
       <w:r>
         <w:rPr/>
-        <w:t xml:space="preserve">The following code will light each pressed pad a random colour.  Press the “Stop/Solo/Mute” button in the lower right-hand corner of the MK3 </w:t>
-      </w:r>
-      <w:r>
-        <w:rPr/>
-        <w:t>(other Launchpads press the bottom right pad)</w:t>
-      </w:r>
-      <w:r>
-        <w:rPr/>
-        <w:t xml:space="preserve"> to exit. </w:t>
+        <w:t xml:space="preserve">The following code will light each pressed pad a random colour.  Press the “Stop/Solo/Mute” button in the lower right-hand corner of the MK3 (other Launchpads press the bottom right pad) to exit. </w:t>
       </w:r>
     </w:p>
     <w:p>
@@ -6903,7 +6965,15 @@
       </w:r>
       <w:r>
         <w:rPr/>
-        <w:t>if (pad.last_x &gt;= 8) and (pad.last_y == 8):</w:t>
+        <w:t xml:space="preserve">if (pad.last_x &gt;= </w:t>
+      </w:r>
+      <w:r>
+        <w:rPr/>
+        <w:t>pad.max_x</w:t>
+      </w:r>
+      <w:r>
+        <w:rPr/>
+        <w:t>) and (pad.last_y == 8):</w:t>
       </w:r>
     </w:p>
     <w:p>
@@ -7020,68 +7090,378 @@
           <w:i/>
           <w:iCs/>
         </w:rPr>
-        <w:t>Advanced Topic -</w:t>
-      </w:r>
-      <w:r>
-        <w:rPr>
+        <w:t>Advanced Topic -Polling and Call back.</w:t>
+      </w:r>
+    </w:p>
+    <w:p>
+      <w:pPr>
+        <w:pStyle w:val="Normal"/>
+        <w:rPr/>
+      </w:pPr>
+      <w:r>
+        <w:rPr/>
+        <w:t xml:space="preserve">There a couple of different ways of checking for a user input when writing a program.  The first is called polling, which regularly scans for an input, the second is using a “call back”.  If you want to know if someone is at the front door, you could keep checking to see if anyone is there every minute or so.  This would work but would stop you doing anything else before having to check again.   Another way is to install a doorbell and wait for it to call you whilst you are doing something else. </w:t>
+      </w:r>
+    </w:p>
+    <w:p>
+      <w:pPr>
+        <w:pStyle w:val="Normal"/>
+        <w:rPr/>
+      </w:pPr>
+      <w:r>
+        <w:rPr/>
+        <w:t xml:space="preserve">In this instance, our main program isn’t doing much apart from sleeping and checking if the bottom right pad  has been pressed. The code that does the work is inside our pylaunchpad library.  Whilst the main program is sleeping, it is getting notifications that a button has been pressed at a specific X,Y co-ordinate, picking a random colour and then turning the pad on at the same location that was pressed.  </w:t>
+      </w:r>
+    </w:p>
+    <w:p>
+      <w:pPr>
+        <w:pStyle w:val="Normal"/>
+        <w:rPr/>
+      </w:pPr>
+      <w:r>
+        <w:rPr/>
+        <w:t>There is also another piece of code in our library that handles call backs, it will run for 20 seconds before the call back is turned off:</w:t>
+      </w:r>
+    </w:p>
+    <w:p>
+      <w:pPr>
+        <w:pStyle w:val="Code"/>
+        <w:rPr/>
+      </w:pPr>
+      <w:r>
+        <w:rPr/>
+        <w:t>import pylaunchpad as lp</w:t>
+      </w:r>
+    </w:p>
+    <w:p>
+      <w:pPr>
+        <w:pStyle w:val="Code"/>
+        <w:rPr/>
+      </w:pPr>
+      <w:r>
+        <w:rPr/>
+        <w:t>import time</w:t>
+      </w:r>
+    </w:p>
+    <w:p>
+      <w:pPr>
+        <w:pStyle w:val="Code"/>
+        <w:rPr/>
+      </w:pPr>
+      <w:r>
+        <w:rPr/>
+        <w:t>pad = lp.get_me_a_pad()</w:t>
+      </w:r>
+    </w:p>
+    <w:p>
+      <w:pPr>
+        <w:pStyle w:val="Code"/>
+        <w:rPr/>
+      </w:pPr>
+      <w:r>
+        <w:rPr/>
+        <w:t>pad.in_ports.set_callback(pad.midi_in_cb)</w:t>
+      </w:r>
+    </w:p>
+    <w:p>
+      <w:pPr>
+        <w:pStyle w:val="Code"/>
+        <w:rPr/>
+      </w:pPr>
+      <w:r>
+        <w:rPr/>
+        <w:t>for loop in range(20):</w:t>
+      </w:r>
+    </w:p>
+    <w:p>
+      <w:pPr>
+        <w:pStyle w:val="Code"/>
+        <w:rPr/>
+      </w:pPr>
+      <w:r>
+        <w:rPr/>
+        <w:t xml:space="preserve">    </w:t>
+      </w:r>
+      <w:r>
+        <w:rPr/>
+        <w:t>time.sleep(1)</w:t>
+      </w:r>
+    </w:p>
+    <w:p>
+      <w:pPr>
+        <w:pStyle w:val="Code"/>
+        <w:rPr/>
+      </w:pPr>
+      <w:r>
+        <w:rPr/>
+        <w:t>pad.in_ports.cancel_callback()</w:t>
+      </w:r>
+    </w:p>
+    <w:p>
+      <w:pPr>
+        <w:pStyle w:val="Code"/>
+        <w:rPr/>
+      </w:pPr>
+      <w:r>
+        <w:rPr/>
+      </w:r>
+    </w:p>
+    <w:p>
+      <w:pPr>
+        <w:pStyle w:val="Normal"/>
+        <w:rPr/>
+      </w:pPr>
+      <w:r>
+        <w:rPr/>
+      </w:r>
+    </w:p>
+    <w:p>
+      <w:pPr>
+        <w:pStyle w:val="Normal"/>
+        <w:rPr/>
+      </w:pPr>
+      <w:r>
+        <w:rPr/>
+        <w:t>This time the X &amp; Y coordinates of the button we pressed are displayed.</w:t>
+      </w:r>
+    </w:p>
+    <w:p>
+      <w:pPr>
+        <w:pStyle w:val="Heading2"/>
+        <w:rPr/>
+      </w:pPr>
+      <w:r>
+        <w:rPr/>
+        <w:t>Mini Drawing App.</w:t>
+      </w:r>
+    </w:p>
+    <w:p>
+      <w:pPr>
+        <w:pStyle w:val="Normal"/>
+        <w:rPr/>
+      </w:pPr>
+      <w:r>
+        <w:rPr/>
+        <w:t>With a bit more code, we can select the colour we want to draw.  The colours have been predefined in the library as a list of red green and blue values. You can change them if you wish,  look in the pylaunchpad.py library for the line starting “self.painter_</w:t>
+      </w:r>
+      <w:r>
+        <w:rPr/>
+        <w:t>palette</w:t>
+      </w:r>
+      <w:r>
+        <w:rPr/>
+        <w:t>=”, you will see a list of Red, Green and Blue values.</w:t>
+      </w:r>
+    </w:p>
+    <w:p>
+      <w:pPr>
+        <w:pStyle w:val="Code"/>
+        <w:rPr/>
+      </w:pPr>
+      <w:r>
+        <w:rPr/>
+        <w:t>import pylaunchpad as lp</w:t>
+      </w:r>
+    </w:p>
+    <w:p>
+      <w:pPr>
+        <w:pStyle w:val="Code"/>
+        <w:rPr/>
+      </w:pPr>
+      <w:r>
+        <w:rPr/>
+        <w:t>import time</w:t>
+      </w:r>
+    </w:p>
+    <w:p>
+      <w:pPr>
+        <w:pStyle w:val="Code"/>
+        <w:rPr/>
+      </w:pPr>
+      <w:r>
+        <w:rPr/>
+      </w:r>
+    </w:p>
+    <w:p>
+      <w:pPr>
+        <w:pStyle w:val="Code"/>
+        <w:rPr/>
+      </w:pPr>
+      <w:r>
+        <w:rPr/>
+        <w:t>pad = lp.get_me_a_pad()</w:t>
+      </w:r>
+    </w:p>
+    <w:p>
+      <w:pPr>
+        <w:pStyle w:val="Code"/>
+        <w:rPr/>
+      </w:pPr>
+      <w:r>
+        <w:rPr/>
+        <w:t>pad.setup_painter_colours()</w:t>
+      </w:r>
+    </w:p>
+    <w:p>
+      <w:pPr>
+        <w:pStyle w:val="Code"/>
+        <w:rPr/>
+      </w:pPr>
+      <w:r>
+        <w:rPr/>
+        <w:t>pad.in_ports.set_callback(pad.paint_app)</w:t>
+      </w:r>
+    </w:p>
+    <w:p>
+      <w:pPr>
+        <w:pStyle w:val="Code"/>
+        <w:rPr/>
+      </w:pPr>
+      <w:r>
+        <w:rPr/>
+        <w:t>while True:</w:t>
+      </w:r>
+    </w:p>
+    <w:p>
+      <w:pPr>
+        <w:pStyle w:val="Code"/>
+        <w:rPr/>
+      </w:pPr>
+      <w:r>
+        <w:rPr/>
+        <w:t xml:space="preserve">    </w:t>
+      </w:r>
+      <w:r>
+        <w:rPr/>
+        <w:t xml:space="preserve">if pad.last_x &gt;= </w:t>
+      </w:r>
+      <w:r>
+        <w:rPr/>
+        <w:t>pad.max_x</w:t>
+      </w:r>
+      <w:r>
+        <w:rPr/>
+        <w:t xml:space="preserve"> and pad.last_y == 8:</w:t>
+      </w:r>
+    </w:p>
+    <w:p>
+      <w:pPr>
+        <w:pStyle w:val="Code"/>
+        <w:rPr/>
+      </w:pPr>
+      <w:r>
+        <w:rPr/>
+        <w:t xml:space="preserve">        </w:t>
+      </w:r>
+      <w:r>
+        <w:rPr/>
+        <w:t>break</w:t>
+      </w:r>
+    </w:p>
+    <w:p>
+      <w:pPr>
+        <w:pStyle w:val="Code"/>
+        <w:rPr/>
+      </w:pPr>
+      <w:r>
+        <w:rPr/>
+        <w:t xml:space="preserve">    </w:t>
+      </w:r>
+      <w:r>
+        <w:rPr/>
+        <w:t>time.sleep(.4)</w:t>
+      </w:r>
+    </w:p>
+    <w:p>
+      <w:pPr>
+        <w:pStyle w:val="Code"/>
+        <w:rPr/>
+      </w:pPr>
+      <w:r>
+        <w:rPr/>
+        <w:t>pad.in_ports.cancel_callback()</w:t>
+      </w:r>
+    </w:p>
+    <w:p>
+      <w:pPr>
+        <w:pStyle w:val="Code"/>
+        <w:rPr/>
+      </w:pPr>
+      <w:r>
+        <w:rPr/>
+        <w:t>pylp.save_frame(pad.painter_frame)</w:t>
+      </w:r>
+    </w:p>
+    <w:p>
+      <w:pPr>
+        <w:pStyle w:val="Code"/>
+        <w:rPr/>
+      </w:pPr>
+      <w:r>
+        <w:rPr/>
+      </w:r>
+    </w:p>
+    <w:p>
+      <w:pPr>
+        <w:pStyle w:val="Normal"/>
+        <w:rPr/>
+      </w:pPr>
+      <w:r>
+        <w:rPr/>
+      </w:r>
+    </w:p>
+    <w:p>
+      <w:pPr>
+        <w:pStyle w:val="Normal"/>
+        <w:rPr/>
+      </w:pPr>
+      <w:r>
+        <w:rPr/>
+        <w:t>The first bit of code sets the top row to a list of colours. The start colour is white.  To erase a pad, press the “User” (top right) button, which is in effect, “off”</w:t>
+      </w:r>
+    </w:p>
+    <w:p>
+      <w:pPr>
+        <w:pStyle w:val="Normal"/>
+        <w:rPr>
+          <w:i/>
           <w:i/>
           <w:iCs/>
         </w:rPr>
-        <w:t>Polling and Call back.</w:t>
-      </w:r>
-    </w:p>
-    <w:p>
-      <w:pPr>
-        <w:pStyle w:val="Normal"/>
-        <w:rPr/>
-      </w:pPr>
-      <w:r>
-        <w:rPr/>
-        <w:t xml:space="preserve">There a couple of different ways of checking for a user input when writing a program.  The first is called polling, which regularly scans for an input, the second is using a “call back”.  If you want to know if someone is at the front door, you could keep checking to see if anyone is there every minute or so.  This would work but would stop you doing anything else before having to check again.   Another way is to install a doorbell and wait for it to call you whilst you are doing something else. </w:t>
-      </w:r>
-    </w:p>
-    <w:p>
-      <w:pPr>
-        <w:pStyle w:val="Normal"/>
-        <w:rPr/>
-      </w:pPr>
-      <w:r>
-        <w:rPr/>
-        <w:t xml:space="preserve">In this instance, our main program isn’t doing </w:t>
-      </w:r>
-      <w:r>
-        <w:rPr/>
-        <w:t>much</w:t>
-      </w:r>
-      <w:r>
-        <w:rPr/>
-        <w:t xml:space="preserve"> apart from sleeping </w:t>
-      </w:r>
-      <w:r>
-        <w:rPr/>
-        <w:t>and checking if the bottom right pad  has been pressed.</w:t>
-      </w:r>
-      <w:r>
-        <w:rPr/>
-        <w:t xml:space="preserve"> </w:t>
-      </w:r>
-      <w:r>
-        <w:rPr/>
-        <w:t>T</w:t>
-      </w:r>
-      <w:r>
-        <w:rPr/>
-        <w:t xml:space="preserve">he code that does the work is inside our pylaunchpad library.  Whilst the main program is sleeping, it is getting notifications that a button has been pressed at a specific X,Y co-ordinate, picking a random colour and then turning the pad on at the same location that was pressed.  </w:t>
-      </w:r>
-    </w:p>
-    <w:p>
-      <w:pPr>
-        <w:pStyle w:val="Normal"/>
-        <w:rPr/>
-      </w:pPr>
-      <w:r>
-        <w:rPr/>
-        <w:t>There is also another piece of code in our library that handles call backs, it will run for 20 seconds before the call back is turned off:</w:t>
+      </w:pPr>
+      <w:r>
+        <w:rPr>
+          <w:i/>
+          <w:iCs/>
+        </w:rPr>
+        <w:t>Advanced Topic.</w:t>
+      </w:r>
+    </w:p>
+    <w:p>
+      <w:pPr>
+        <w:pStyle w:val="Normal"/>
+        <w:rPr>
+          <w:i w:val="false"/>
+          <w:i w:val="false"/>
+          <w:iCs w:val="false"/>
+        </w:rPr>
+      </w:pPr>
+      <w:r>
+        <w:rPr>
+          <w:i w:val="false"/>
+          <w:iCs w:val="false"/>
+        </w:rPr>
+        <w:t>The “pad.max_x” is there because some Launchpads have an extra column of buttons, so the code has to be aware that the bottom right button might be at a different X,Y than others</w:t>
+      </w:r>
+    </w:p>
+    <w:p>
+      <w:pPr>
+        <w:pStyle w:val="Normal"/>
+        <w:rPr/>
+      </w:pPr>
+      <w:r>
+        <w:rPr/>
+        <w:t>You might notice that the last line saves our drawing.  If you are using Pycharm you might notice a file called “my_picture.csv” appear.  Try this code, you can disconnect and reconnect the pad if you like to prove there’s no cheating!</w:t>
       </w:r>
     </w:p>
     <w:p>
@@ -7101,6 +7481,96 @@
       </w:pPr>
       <w:r>
         <w:rPr/>
+        <w:t>pad = lp.get_me_a_pad()</w:t>
+      </w:r>
+    </w:p>
+    <w:p>
+      <w:pPr>
+        <w:pStyle w:val="Code"/>
+        <w:rPr/>
+      </w:pPr>
+      <w:r>
+        <w:rPr/>
+        <w:t>pylp.load_frame(pad)</w:t>
+      </w:r>
+    </w:p>
+    <w:p>
+      <w:pPr>
+        <w:pStyle w:val="Code"/>
+        <w:rPr/>
+      </w:pPr>
+      <w:r>
+        <w:rPr/>
+      </w:r>
+    </w:p>
+    <w:p>
+      <w:pPr>
+        <w:pStyle w:val="Code"/>
+        <w:rPr/>
+      </w:pPr>
+      <w:r>
+        <w:rPr/>
+      </w:r>
+      <w:r>
+        <w:br w:type="page"/>
+      </w:r>
+    </w:p>
+    <w:p>
+      <w:pPr>
+        <w:pStyle w:val="Code"/>
+        <w:rPr/>
+      </w:pPr>
+      <w:r>
+        <w:rPr/>
+      </w:r>
+    </w:p>
+    <w:p>
+      <w:pPr>
+        <w:pStyle w:val="Heading2"/>
+        <w:rPr/>
+      </w:pPr>
+      <w:r>
+        <w:rPr/>
+        <w:t>More quick bits of code.</w:t>
+      </w:r>
+    </w:p>
+    <w:p>
+      <w:pPr>
+        <w:pStyle w:val="Code"/>
+        <w:rPr/>
+      </w:pPr>
+      <w:r>
+        <w:rPr/>
+      </w:r>
+    </w:p>
+    <w:p>
+      <w:pPr>
+        <w:pStyle w:val="Heading2"/>
+        <w:rPr/>
+      </w:pPr>
+      <w:bookmarkStart w:id="1" w:name="__DdeLink__2087_3155353855"/>
+      <w:r>
+        <w:rPr/>
+        <w:t>Christmas Tree</w:t>
+      </w:r>
+    </w:p>
+    <w:p>
+      <w:pPr>
+        <w:pStyle w:val="Code"/>
+        <w:rPr/>
+      </w:pPr>
+      <w:r>
+        <w:rPr/>
+        <w:t>import pylaunchpad as lp</w:t>
+      </w:r>
+    </w:p>
+    <w:p>
+      <w:pPr>
+        <w:pStyle w:val="Code"/>
+        <w:rPr/>
+      </w:pPr>
+      <w:r>
+        <w:rPr/>
         <w:t>import time</w:t>
       </w:r>
     </w:p>
@@ -7111,6 +7581,16 @@
       </w:pPr>
       <w:r>
         <w:rPr/>
+        <w:t>import snow_tree as tree</w:t>
+      </w:r>
+    </w:p>
+    <w:p>
+      <w:pPr>
+        <w:pStyle w:val="Code"/>
+        <w:rPr/>
+      </w:pPr>
+      <w:r>
+        <w:rPr/>
         <w:t>pad = lp.get_me_a_pad()</w:t>
       </w:r>
     </w:p>
@@ -7121,17 +7601,36 @@
       </w:pPr>
       <w:r>
         <w:rPr/>
-        <w:t>pad.in_ports.set_callback(pad.midi_in_cb)</w:t>
-      </w:r>
-    </w:p>
-    <w:p>
-      <w:pPr>
-        <w:pStyle w:val="Code"/>
-        <w:rPr/>
-      </w:pPr>
-      <w:r>
-        <w:rPr/>
-        <w:t>for loop in range(20):</w:t>
+        <w:t>pad.reset()</w:t>
+      </w:r>
+    </w:p>
+    <w:p>
+      <w:pPr>
+        <w:pStyle w:val="Code"/>
+        <w:rPr/>
+      </w:pPr>
+      <w:r>
+        <w:rPr/>
+      </w:r>
+    </w:p>
+    <w:p>
+      <w:pPr>
+        <w:pStyle w:val="Code"/>
+        <w:rPr/>
+      </w:pPr>
+      <w:r>
+        <w:rPr/>
+        <w:t>tree.tree(pad)</w:t>
+      </w:r>
+    </w:p>
+    <w:p>
+      <w:pPr>
+        <w:pStyle w:val="Code"/>
+        <w:rPr/>
+      </w:pPr>
+      <w:r>
+        <w:rPr/>
+        <w:t>for loops in range(10):</w:t>
       </w:r>
     </w:p>
     <w:p>
@@ -7145,45 +7644,17 @@
       </w:r>
       <w:r>
         <w:rPr/>
-        <w:t>time.sleep(1)</w:t>
-      </w:r>
-    </w:p>
-    <w:p>
-      <w:pPr>
-        <w:pStyle w:val="Code"/>
-        <w:rPr/>
-      </w:pPr>
-      <w:r>
-        <w:rPr/>
-        <w:t>pad.in_ports.cancel_callback()</w:t>
-      </w:r>
-    </w:p>
-    <w:p>
-      <w:pPr>
-        <w:pStyle w:val="Code"/>
-        <w:rPr/>
-      </w:pPr>
-      <w:r>
-        <w:rPr/>
-      </w:r>
-    </w:p>
-    <w:p>
-      <w:pPr>
-        <w:pStyle w:val="Normal"/>
-        <w:rPr/>
-      </w:pPr>
-      <w:r>
-        <w:rPr/>
-      </w:r>
-    </w:p>
-    <w:p>
-      <w:pPr>
-        <w:pStyle w:val="Normal"/>
-        <w:rPr/>
-      </w:pPr>
-      <w:r>
-        <w:rPr/>
-        <w:t>This time the X &amp; Y coordinates of the button we pressed are displayed.</w:t>
+        <w:t>tree.snow_tree(pad)</w:t>
+      </w:r>
+      <w:bookmarkEnd w:id="1"/>
+    </w:p>
+    <w:p>
+      <w:pPr>
+        <w:pStyle w:val="Code"/>
+        <w:rPr/>
+      </w:pPr>
+      <w:r>
+        <w:rPr/>
       </w:r>
     </w:p>
     <w:p>
@@ -7193,258 +7664,66 @@
       </w:pPr>
       <w:r>
         <w:rPr/>
-        <w:t>Mini Drawing App.</w:t>
-      </w:r>
-    </w:p>
-    <w:p>
-      <w:pPr>
-        <w:pStyle w:val="Normal"/>
-        <w:rPr/>
-      </w:pPr>
-      <w:r>
-        <w:rPr/>
-        <w:t>With a bit more code, we can select the colour we want to draw.  The colours have been predefined in the library as a list of red green and blue values. You can change them if you wish,  look in the pylaunchpad.py library for the line starting “self.painter_colours=”, you will see a list of Red, Green and Blue values.</w:t>
-      </w:r>
-    </w:p>
-    <w:p>
-      <w:pPr>
-        <w:pStyle w:val="Code"/>
-        <w:rPr/>
-      </w:pPr>
-      <w:r>
-        <w:rPr/>
-        <w:t>import pylaunchpad as pylp</w:t>
-      </w:r>
-    </w:p>
-    <w:p>
-      <w:pPr>
-        <w:pStyle w:val="Code"/>
-        <w:rPr/>
-      </w:pPr>
-      <w:r>
-        <w:rPr/>
-        <w:t>import time</w:t>
-      </w:r>
-    </w:p>
-    <w:p>
-      <w:pPr>
-        <w:pStyle w:val="Code"/>
-        <w:rPr/>
-      </w:pPr>
-      <w:r>
-        <w:rPr/>
-      </w:r>
-    </w:p>
-    <w:p>
-      <w:pPr>
-        <w:pStyle w:val="Code"/>
-        <w:rPr/>
-      </w:pPr>
-      <w:r>
-        <w:rPr/>
-        <w:t>pad = pylp.get_me_a_pad()</w:t>
-      </w:r>
-    </w:p>
-    <w:p>
-      <w:pPr>
-        <w:pStyle w:val="Code"/>
-        <w:rPr/>
-      </w:pPr>
-      <w:r>
-        <w:rPr/>
-        <w:t>pad.setup_painter_colours()</w:t>
-      </w:r>
-    </w:p>
-    <w:p>
-      <w:pPr>
-        <w:pStyle w:val="Code"/>
-        <w:rPr/>
-      </w:pPr>
-      <w:r>
-        <w:rPr/>
-        <w:t>pad.in_ports.set_callback(pad.paint_app)</w:t>
-      </w:r>
-    </w:p>
-    <w:p>
-      <w:pPr>
-        <w:pStyle w:val="Code"/>
-        <w:rPr/>
-      </w:pPr>
-      <w:r>
-        <w:rPr/>
-        <w:t>while True:</w:t>
-      </w:r>
-    </w:p>
-    <w:p>
-      <w:pPr>
-        <w:pStyle w:val="Code"/>
-        <w:rPr/>
-      </w:pPr>
-      <w:r>
-        <w:rPr/>
-        <w:t xml:space="preserve">    </w:t>
-      </w:r>
-      <w:r>
-        <w:rPr/>
-        <w:t>if pad.last_x &gt;= 8 and pad.last_y == 8:</w:t>
-      </w:r>
-    </w:p>
-    <w:p>
-      <w:pPr>
-        <w:pStyle w:val="Code"/>
-        <w:rPr/>
-      </w:pPr>
-      <w:r>
-        <w:rPr/>
-        <w:t xml:space="preserve">        </w:t>
-      </w:r>
-      <w:r>
-        <w:rPr/>
-        <w:t>break</w:t>
-      </w:r>
-    </w:p>
-    <w:p>
-      <w:pPr>
-        <w:pStyle w:val="Code"/>
-        <w:rPr/>
-      </w:pPr>
-      <w:r>
-        <w:rPr/>
-        <w:t xml:space="preserve">    </w:t>
-      </w:r>
-      <w:r>
-        <w:rPr/>
-        <w:t>time.sleep(.4)</w:t>
-      </w:r>
-    </w:p>
-    <w:p>
-      <w:pPr>
-        <w:pStyle w:val="Code"/>
-        <w:rPr/>
-      </w:pPr>
-      <w:r>
-        <w:rPr/>
-        <w:t>pad.in_ports.cancel_callback()</w:t>
-      </w:r>
-    </w:p>
-    <w:p>
-      <w:pPr>
-        <w:pStyle w:val="Code"/>
-        <w:rPr/>
-      </w:pPr>
-      <w:r>
-        <w:rPr/>
-        <w:t>pylp.save_frame(pad.painter_frame)</w:t>
-      </w:r>
-    </w:p>
-    <w:p>
-      <w:pPr>
-        <w:pStyle w:val="Code"/>
-        <w:rPr/>
-      </w:pPr>
-      <w:r>
-        <w:rPr/>
-      </w:r>
-    </w:p>
-    <w:p>
-      <w:pPr>
-        <w:pStyle w:val="Normal"/>
-        <w:rPr/>
-      </w:pPr>
-      <w:r>
-        <w:rPr/>
-      </w:r>
-    </w:p>
-    <w:p>
-      <w:pPr>
-        <w:pStyle w:val="Normal"/>
-        <w:rPr/>
-      </w:pPr>
-      <w:r>
-        <w:rPr/>
-        <w:t xml:space="preserve">The first bit of code sets the top row to a list of colours. The start colour is white.  To erase a pad, press the “User” </w:t>
-      </w:r>
-      <w:r>
-        <w:rPr/>
-        <w:t>(top right)</w:t>
-      </w:r>
-      <w:r>
-        <w:rPr/>
-        <w:t xml:space="preserve"> button, which is in effect, “off”</w:t>
-      </w:r>
-    </w:p>
-    <w:p>
-      <w:pPr>
-        <w:pStyle w:val="Normal"/>
-        <w:rPr/>
-      </w:pPr>
-      <w:r>
-        <w:rPr/>
-        <w:t>You might notice that the last line saves our drawing.  If you are using Pycharm you might notice a file called “my_picture.csv” appear.  Try this code, you can disconnect and reconnect the pad if you like to prove there’s no cheating!</w:t>
-      </w:r>
-    </w:p>
-    <w:p>
-      <w:pPr>
-        <w:pStyle w:val="Code"/>
-        <w:rPr/>
-      </w:pPr>
-      <w:r>
-        <w:rPr/>
-        <w:t>import pylaunchpad as pylp</w:t>
-      </w:r>
-    </w:p>
-    <w:p>
-      <w:pPr>
-        <w:pStyle w:val="Code"/>
-        <w:rPr/>
-      </w:pPr>
-      <w:r>
-        <w:rPr/>
-        <w:t>p</w:t>
-      </w:r>
-      <w:r>
-        <w:rPr/>
-        <w:t>ad = pylp.get_me_a_pad()</w:t>
-      </w:r>
-    </w:p>
-    <w:p>
-      <w:pPr>
-        <w:pStyle w:val="Code"/>
-        <w:rPr/>
-      </w:pPr>
-      <w:r>
-        <w:rPr/>
-        <w:t>pylp.load_frame(pad)</w:t>
-      </w:r>
-    </w:p>
-    <w:p>
-      <w:pPr>
-        <w:pStyle w:val="Code"/>
-        <w:rPr/>
-      </w:pPr>
-      <w:r>
-        <w:rPr/>
-      </w:r>
-    </w:p>
-    <w:p>
-      <w:pPr>
-        <w:pStyle w:val="Code"/>
-        <w:rPr/>
-      </w:pPr>
-      <w:r>
-        <w:rPr/>
-      </w:r>
-      <w:r>
-        <w:br w:type="page"/>
-      </w:r>
-    </w:p>
-    <w:p>
-      <w:pPr>
-        <w:pStyle w:val="Code"/>
-        <w:rPr/>
-      </w:pPr>
-      <w:r>
-        <w:rPr/>
+        <w:t>Spinning Ghost</w:t>
+      </w:r>
+    </w:p>
+    <w:p>
+      <w:pPr>
+        <w:pStyle w:val="Code"/>
+        <w:rPr/>
+      </w:pPr>
+      <w:r>
+        <w:rPr/>
+        <w:t>import pylaunchpad as lp</w:t>
+      </w:r>
+    </w:p>
+    <w:p>
+      <w:pPr>
+        <w:pStyle w:val="Code"/>
+        <w:rPr/>
+      </w:pPr>
+      <w:r>
+        <w:rPr/>
+        <w:t>from rotate_bmp import spin_ghost</w:t>
+      </w:r>
+    </w:p>
+    <w:p>
+      <w:pPr>
+        <w:pStyle w:val="Code"/>
+        <w:rPr/>
+      </w:pPr>
+      <w:r>
+        <w:rPr/>
+        <w:t>pad = lp.get_me_a_pad()</w:t>
+      </w:r>
+    </w:p>
+    <w:p>
+      <w:pPr>
+        <w:pStyle w:val="Code"/>
+        <w:rPr/>
+      </w:pPr>
+      <w:r>
+        <w:rPr/>
+        <w:t>spin_ghost(pad)</w:t>
+      </w:r>
+    </w:p>
+    <w:p>
+      <w:pPr>
+        <w:pStyle w:val="Code"/>
+        <w:rPr/>
+      </w:pPr>
+      <w:r>
+        <w:rPr/>
+      </w:r>
+    </w:p>
+    <w:p>
+      <w:pPr>
+        <w:pStyle w:val="Normal"/>
+        <w:rPr/>
+      </w:pPr>
+      <w:r>
+        <w:rPr/>
+        <w:t>One advantage about having pictures in binary format is that we can manipulate them with relative ease.</w:t>
       </w:r>
     </w:p>
     <w:p>
@@ -7454,80 +7733,74 @@
       </w:pPr>
       <w:r>
         <w:rPr/>
-        <w:t>More quick bits of code.</w:t>
-      </w:r>
-    </w:p>
-    <w:p>
-      <w:pPr>
-        <w:pStyle w:val="Code"/>
-        <w:rPr/>
-      </w:pPr>
-      <w:r>
-        <w:rPr/>
-      </w:r>
-    </w:p>
-    <w:p>
-      <w:pPr>
-        <w:pStyle w:val="Code"/>
-        <w:rPr/>
-      </w:pPr>
-      <w:r>
-        <w:rPr/>
-        <w:t>import pylaunchpad as pylp</w:t>
-      </w:r>
-    </w:p>
-    <w:p>
-      <w:pPr>
-        <w:pStyle w:val="Code"/>
-        <w:rPr/>
-      </w:pPr>
-      <w:r>
-        <w:rPr/>
-        <w:t>from rotate_bmp import spin_ghost</w:t>
-      </w:r>
-    </w:p>
-    <w:p>
-      <w:pPr>
-        <w:pStyle w:val="Code"/>
-        <w:rPr/>
-      </w:pPr>
-      <w:r>
-        <w:rPr/>
-        <w:t>pad = pylp.get_me_a_pad()</w:t>
-      </w:r>
-    </w:p>
-    <w:p>
-      <w:pPr>
-        <w:pStyle w:val="Code"/>
-        <w:rPr/>
-      </w:pPr>
-      <w:r>
-        <w:rPr/>
-        <w:t>spin_ghost(pad)</w:t>
-      </w:r>
-    </w:p>
-    <w:p>
-      <w:pPr>
-        <w:pStyle w:val="Code"/>
-        <w:rPr/>
-      </w:pPr>
-      <w:r>
-        <w:rPr/>
-      </w:r>
-    </w:p>
-    <w:p>
-      <w:pPr>
-        <w:pStyle w:val="Normal"/>
-        <w:rPr/>
-      </w:pPr>
-      <w:r>
-        <w:rPr/>
-        <w:t>One advantage about having pictures in binary format is that we can manipulate them with relative ease.</w:t>
-      </w:r>
-    </w:p>
-    <w:p>
-      <w:pPr>
-        <w:pStyle w:val="Normal"/>
+        <w:t>Fancy lighting.</w:t>
+      </w:r>
+    </w:p>
+    <w:p>
+      <w:pPr>
+        <w:pStyle w:val="Code"/>
+        <w:rPr/>
+      </w:pPr>
+      <w:bookmarkStart w:id="2" w:name="_GoBack"/>
+      <w:bookmarkEnd w:id="2"/>
+      <w:r>
+        <w:rPr/>
+        <w:t>import arduinoPort as ap</w:t>
+      </w:r>
+    </w:p>
+    <w:p>
+      <w:pPr>
+        <w:pStyle w:val="Code"/>
+        <w:rPr/>
+      </w:pPr>
+      <w:r>
+        <w:rPr/>
+        <w:t>pad = lp.get_me_a_pad()</w:t>
+      </w:r>
+    </w:p>
+    <w:p>
+      <w:pPr>
+        <w:pStyle w:val="Code"/>
+        <w:rPr/>
+      </w:pPr>
+      <w:r>
+        <w:rPr/>
+        <w:t>ap.rainbow_pad(pad)</w:t>
+      </w:r>
+    </w:p>
+    <w:p>
+      <w:pPr>
+        <w:pStyle w:val="Code"/>
+        <w:rPr/>
+      </w:pPr>
+      <w:r>
+        <w:rPr/>
+        <w:t>ap.theatre_chase(pad,63, 12, 55)</w:t>
+      </w:r>
+    </w:p>
+    <w:p>
+      <w:pPr>
+        <w:pStyle w:val="Code"/>
+        <w:rPr/>
+      </w:pPr>
+      <w:r>
+        <w:rPr/>
+        <w:t>ap.rainbow_cycle(pad)</w:t>
+      </w:r>
+    </w:p>
+    <w:p>
+      <w:pPr>
+        <w:pStyle w:val="Code"/>
+        <w:rPr/>
+      </w:pPr>
+      <w:r>
+        <w:rPr/>
+        <w:t>ap.theater_chase_rainbow(pad)</w:t>
+      </w:r>
+    </w:p>
+    <w:p>
+      <w:pPr>
+        <w:pStyle w:val="Code"/>
         <w:rPr/>
       </w:pPr>
       <w:r>
@@ -7541,82 +7814,32 @@
       </w:pPr>
       <w:r>
         <w:rPr/>
-        <w:t>Fancy lighting.</w:t>
-      </w:r>
-    </w:p>
-    <w:p>
-      <w:pPr>
-        <w:pStyle w:val="Code"/>
-        <w:rPr/>
-      </w:pPr>
-      <w:bookmarkStart w:id="1" w:name="_GoBack"/>
-      <w:bookmarkEnd w:id="1"/>
-      <w:r>
-        <w:rPr/>
-        <w:t>import arduinoPort as ap</w:t>
-      </w:r>
-    </w:p>
-    <w:p>
-      <w:pPr>
-        <w:pStyle w:val="Code"/>
-        <w:rPr/>
-      </w:pPr>
-      <w:r>
-        <w:rPr/>
-        <w:t>pad = pylp.get_me_a_pad()</w:t>
-      </w:r>
-    </w:p>
-    <w:p>
-      <w:pPr>
-        <w:pStyle w:val="Code"/>
-        <w:rPr/>
-      </w:pPr>
-      <w:r>
-        <w:rPr/>
-        <w:t>ap.rainbow_pad(pad)</w:t>
-      </w:r>
-    </w:p>
-    <w:p>
-      <w:pPr>
-        <w:pStyle w:val="Code"/>
-        <w:rPr/>
-      </w:pPr>
-      <w:r>
-        <w:rPr/>
-        <w:t>ap.theatre_chase(pad,63, 12, 55)</w:t>
-      </w:r>
-    </w:p>
-    <w:p>
-      <w:pPr>
-        <w:pStyle w:val="Code"/>
-        <w:rPr/>
-      </w:pPr>
-      <w:r>
-        <w:rPr/>
-        <w:t>ap.</w:t>
-      </w:r>
-      <w:r>
-        <w:rPr/>
-        <w:t>rainbow_cycle(pad)</w:t>
-      </w:r>
-    </w:p>
-    <w:p>
-      <w:pPr>
-        <w:pStyle w:val="Code"/>
-        <w:rPr/>
-      </w:pPr>
-      <w:r>
-        <w:rPr/>
-        <w:t>ap.</w:t>
-      </w:r>
-      <w:r>
-        <w:rPr/>
-        <w:t>theater_chase_rainbow(pad)</w:t>
-      </w:r>
-    </w:p>
-    <w:p>
-      <w:pPr>
-        <w:pStyle w:val="Code"/>
+        <w:t>Wrapping Up.</w:t>
+      </w:r>
+    </w:p>
+    <w:p>
+      <w:pPr>
+        <w:pStyle w:val="Normal"/>
+        <w:rPr/>
+      </w:pPr>
+      <w:r>
+        <w:rPr/>
+        <w:t>The launchpad is a very versatile device and we have only scratched the surface on coding it.  Many electronic devices that have displays, controls / buttons use very similar ideas that are easy to take for granted.  From the screen on your phone, to the HD TV, controlling individual red, green, blue lights that make up a single a pixel, that in turn make up rows and columns that form pictures, there is some code whose job is just to light them up, or send us X and Y coordinates of where you pressed, so that another piece of code can take some action.</w:t>
+      </w:r>
+    </w:p>
+    <w:p>
+      <w:pPr>
+        <w:pStyle w:val="Normal"/>
+        <w:rPr/>
+      </w:pPr>
+      <w:r>
+        <w:rPr/>
+        <w:t>Software like Ableton is really just a much more complex version of what we have done today, but the basic ideas are the same.</w:t>
+      </w:r>
+    </w:p>
+    <w:p>
+      <w:pPr>
+        <w:pStyle w:val="Normal"/>
         <w:rPr/>
       </w:pPr>
       <w:r>
@@ -7630,36 +7853,17 @@
       </w:pPr>
       <w:r>
         <w:rPr/>
-      </w:r>
-    </w:p>
-    <w:p>
-      <w:pPr>
-        <w:pStyle w:val="Heading2"/>
-        <w:rPr/>
-      </w:pPr>
-      <w:r>
-        <w:rPr/>
-        <w:t>Wrapping Up.</w:t>
-      </w:r>
-    </w:p>
-    <w:p>
-      <w:pPr>
-        <w:pStyle w:val="Normal"/>
-        <w:rPr/>
-      </w:pPr>
-      <w:r>
-        <w:rPr/>
-        <w:t>The launchpad is a very versatile device and we have only scratched the surface on coding it.  Many electronic devices that have displays, controls / buttons use very similar ideas that are easy to take for granted.  From the screen on your phone, to the HD TV, controlling individual red, green, blue lights that make up a single a pixel, that in turn make up rows and columns that form pictures, there is some code whose job is just to light them up, or send us X and Y coordinates of where you pressed, so that another piece of code can take some action.</w:t>
-      </w:r>
-    </w:p>
-    <w:p>
-      <w:pPr>
-        <w:pStyle w:val="Normal"/>
-        <w:rPr/>
-      </w:pPr>
-      <w:r>
-        <w:rPr/>
-        <w:t>Software like Ableton is really just a much more complex version of what we have done today, but the basic ideas are the same.</w:t>
+        <w:t>What’s Next?</w:t>
+      </w:r>
+    </w:p>
+    <w:p>
+      <w:pPr>
+        <w:pStyle w:val="Normal"/>
+        <w:rPr/>
+      </w:pPr>
+      <w:r>
+        <w:rPr/>
+        <w:t>Try looking inside some of the python .py files and see if you can follow the code.  You might find that you can find better ways of writing the code.  If so, submit a pull request!</w:t>
       </w:r>
     </w:p>
     <w:p>
@@ -7717,7 +7921,7 @@
     </w:r>
     <w:r>
       <w:rPr/>
-      <w:t>13</w:t>
+      <w:t>14</w:t>
     </w:r>
     <w:r>
       <w:rPr/>
@@ -8379,6 +8583,11 @@
     <w:qFormat/>
     <w:rPr/>
   </w:style>
+  <w:style w:type="character" w:styleId="ListLabel3">
+    <w:name w:val="ListLabel 3"/>
+    <w:qFormat/>
+    <w:rPr/>
+  </w:style>
   <w:style w:type="paragraph" w:styleId="Heading">
     <w:name w:val="Heading"/>
     <w:basedOn w:val="Normal"/>

</xml_diff>